<commit_message>
Se agregan las especificaiones funcionales al documento
</commit_message>
<xml_diff>
--- a/Conceptos Avanzados Ingenieria Software/TSP/Ciclo I/SRS/SRS.docx
+++ b/Conceptos Avanzados Ingenieria Software/TSP/Ciclo I/SRS/SRS.docx
@@ -1707,6 +1707,853 @@
           <w:lang w:val="en-US"/>
         </w:rPr>
         <w:lastRenderedPageBreak/>
+        <w:t>Functional Specifications</w:t>
+      </w:r>
+    </w:p>
+    <w:p>
+      <w:pPr>
+        <w:pStyle w:val="ListParagraph"/>
+        <w:ind w:left="792"/>
+        <w:jc w:val="both"/>
+        <w:rPr>
+          <w:lang w:val="es-CO"/>
+        </w:rPr>
+      </w:pPr>
+      <w:r>
+        <w:rPr>
+          <w:lang w:val="es-CO"/>
+        </w:rPr>
+        <w:t xml:space="preserve">Las especificaciones funcionales se pueden encontrar en los archivos </w:t>
+      </w:r>
+    </w:p>
+    <w:p>
+      <w:pPr>
+        <w:pStyle w:val="ListParagraph"/>
+        <w:ind w:left="792"/>
+        <w:jc w:val="both"/>
+        <w:rPr>
+          <w:lang w:val="es-CO"/>
+        </w:rPr>
+      </w:pPr>
+    </w:p>
+    <w:p>
+      <w:pPr>
+        <w:pStyle w:val="ListParagraph"/>
+        <w:numPr>
+          <w:ilvl w:val="0"/>
+          <w:numId w:val="6"/>
+        </w:numPr>
+        <w:jc w:val="both"/>
+        <w:rPr>
+          <w:lang w:val="es-CO"/>
+        </w:rPr>
+      </w:pPr>
+      <w:r>
+        <w:rPr>
+          <w:lang w:val="es-CO"/>
+        </w:rPr>
+        <w:t xml:space="preserve">EF-1 Comparar programa </w:t>
+      </w:r>
+      <w:proofErr w:type="spellStart"/>
+      <w:r>
+        <w:rPr>
+          <w:lang w:val="es-CO"/>
+        </w:rPr>
+        <w:t>version</w:t>
+      </w:r>
+      <w:proofErr w:type="spellEnd"/>
+      <w:r>
+        <w:rPr>
+          <w:lang w:val="es-CO"/>
+        </w:rPr>
+        <w:t xml:space="preserve"> anterior.docx</w:t>
+      </w:r>
+    </w:p>
+    <w:p>
+      <w:pPr>
+        <w:pStyle w:val="ListParagraph"/>
+        <w:numPr>
+          <w:ilvl w:val="0"/>
+          <w:numId w:val="6"/>
+        </w:numPr>
+        <w:jc w:val="both"/>
+        <w:rPr>
+          <w:lang w:val="es-CO"/>
+        </w:rPr>
+      </w:pPr>
+      <w:r>
+        <w:rPr>
+          <w:lang w:val="es-CO"/>
+        </w:rPr>
+        <w:t>EF-2 Identificar los LOCS agregados y borrados.docx</w:t>
+      </w:r>
+    </w:p>
+    <w:p>
+      <w:pPr>
+        <w:pStyle w:val="ListParagraph"/>
+        <w:numPr>
+          <w:ilvl w:val="0"/>
+          <w:numId w:val="6"/>
+        </w:numPr>
+        <w:jc w:val="both"/>
+        <w:rPr>
+          <w:lang w:val="es-CO"/>
+        </w:rPr>
+      </w:pPr>
+      <w:r>
+        <w:rPr>
+          <w:lang w:val="es-CO"/>
+        </w:rPr>
+        <w:t>EF-3 Contar LOCS programa modificado.docx</w:t>
+      </w:r>
+    </w:p>
+    <w:p>
+      <w:pPr>
+        <w:pStyle w:val="ListParagraph"/>
+        <w:numPr>
+          <w:ilvl w:val="0"/>
+          <w:numId w:val="6"/>
+        </w:numPr>
+        <w:jc w:val="both"/>
+        <w:rPr>
+          <w:lang w:val="es-CO"/>
+        </w:rPr>
+      </w:pPr>
+      <w:r>
+        <w:rPr>
+          <w:lang w:val="es-CO"/>
+        </w:rPr>
+        <w:t xml:space="preserve">EF-4 Agregar etiqueta </w:t>
+      </w:r>
+      <w:proofErr w:type="spellStart"/>
+      <w:r>
+        <w:rPr>
+          <w:lang w:val="es-CO"/>
+        </w:rPr>
+        <w:t>numero</w:t>
+      </w:r>
+      <w:proofErr w:type="spellEnd"/>
+      <w:r>
+        <w:rPr>
+          <w:lang w:val="es-CO"/>
+        </w:rPr>
+        <w:t xml:space="preserve"> de cambio.docx</w:t>
+      </w:r>
+    </w:p>
+    <w:p>
+      <w:pPr>
+        <w:pStyle w:val="ListParagraph"/>
+        <w:numPr>
+          <w:ilvl w:val="0"/>
+          <w:numId w:val="6"/>
+        </w:numPr>
+        <w:jc w:val="both"/>
+        <w:rPr>
+          <w:lang w:val="es-CO"/>
+        </w:rPr>
+      </w:pPr>
+      <w:r>
+        <w:rPr>
+          <w:lang w:val="es-CO"/>
+        </w:rPr>
+        <w:t>EF-5 Proporcionar etiqueta de cambio.docx</w:t>
+      </w:r>
+    </w:p>
+    <w:p>
+      <w:pPr>
+        <w:pStyle w:val="ListParagraph"/>
+        <w:numPr>
+          <w:ilvl w:val="0"/>
+          <w:numId w:val="6"/>
+        </w:numPr>
+        <w:jc w:val="both"/>
+        <w:rPr>
+          <w:lang w:val="es-CO"/>
+        </w:rPr>
+      </w:pPr>
+      <w:r>
+        <w:rPr>
+          <w:lang w:val="es-CO"/>
+        </w:rPr>
+        <w:t>EF-6 Mantener registro de cambios.docx</w:t>
+      </w:r>
+    </w:p>
+    <w:p>
+      <w:pPr>
+        <w:pStyle w:val="ListParagraph"/>
+        <w:numPr>
+          <w:ilvl w:val="0"/>
+          <w:numId w:val="6"/>
+        </w:numPr>
+        <w:jc w:val="both"/>
+        <w:rPr>
+          <w:lang w:val="es-CO"/>
+        </w:rPr>
+      </w:pPr>
+      <w:r>
+        <w:rPr>
+          <w:lang w:val="es-CO"/>
+        </w:rPr>
+        <w:t>EF-7 Mantener registro de modificaciones.docx</w:t>
+      </w:r>
+    </w:p>
+    <w:p>
+      <w:pPr>
+        <w:pStyle w:val="ListParagraph"/>
+        <w:numPr>
+          <w:ilvl w:val="0"/>
+          <w:numId w:val="6"/>
+        </w:numPr>
+        <w:jc w:val="both"/>
+        <w:rPr>
+          <w:lang w:val="es-CO"/>
+        </w:rPr>
+      </w:pPr>
+      <w:r>
+        <w:rPr>
+          <w:lang w:val="es-CO"/>
+        </w:rPr>
+        <w:t>EF-8 Producir un nuevo archivo de recursos.docx</w:t>
+      </w:r>
+    </w:p>
+    <w:p>
+      <w:pPr>
+        <w:pStyle w:val="ListParagraph"/>
+        <w:ind w:left="792"/>
+        <w:jc w:val="both"/>
+        <w:rPr>
+          <w:lang w:val="es-CO"/>
+        </w:rPr>
+      </w:pPr>
+    </w:p>
+    <w:p>
+      <w:pPr>
+        <w:pStyle w:val="ListParagraph"/>
+        <w:ind w:left="792"/>
+        <w:jc w:val="both"/>
+        <w:rPr>
+          <w:lang w:val="es-CO"/>
+        </w:rPr>
+      </w:pPr>
+      <w:r>
+        <w:rPr>
+          <w:lang w:val="es-CO"/>
+        </w:rPr>
+        <w:t>Los requerimientos asociados a las especificaciones funcionales se pueden ver descritos en la siguiente matriz.</w:t>
+      </w:r>
+    </w:p>
+    <w:p>
+      <w:pPr>
+        <w:pStyle w:val="ListParagraph"/>
+        <w:ind w:left="792"/>
+        <w:jc w:val="both"/>
+        <w:rPr>
+          <w:lang w:val="es-CO"/>
+        </w:rPr>
+      </w:pPr>
+    </w:p>
+    <w:tbl>
+      <w:tblPr>
+        <w:tblStyle w:val="TableGrid"/>
+        <w:tblW w:w="0" w:type="auto"/>
+        <w:tblInd w:w="792" w:type="dxa"/>
+        <w:tblLook w:val="04A0" w:firstRow="1" w:lastRow="0" w:firstColumn="1" w:lastColumn="0" w:noHBand="0" w:noVBand="1"/>
+      </w:tblPr>
+      <w:tblGrid>
+        <w:gridCol w:w="4144"/>
+        <w:gridCol w:w="4118"/>
+      </w:tblGrid>
+      <w:tr>
+        <w:tc>
+          <w:tcPr>
+            <w:tcW w:w="4489" w:type="dxa"/>
+          </w:tcPr>
+          <w:p>
+            <w:pPr>
+              <w:pStyle w:val="ListParagraph"/>
+              <w:ind w:left="0"/>
+              <w:jc w:val="center"/>
+              <w:rPr>
+                <w:b/>
+                <w:lang w:val="es-CO"/>
+              </w:rPr>
+            </w:pPr>
+            <w:r>
+              <w:rPr>
+                <w:b/>
+                <w:lang w:val="es-CO"/>
+              </w:rPr>
+              <w:t>Requerimiento</w:t>
+            </w:r>
+          </w:p>
+        </w:tc>
+        <w:tc>
+          <w:tcPr>
+            <w:tcW w:w="4489" w:type="dxa"/>
+          </w:tcPr>
+          <w:p>
+            <w:pPr>
+              <w:pStyle w:val="ListParagraph"/>
+              <w:ind w:left="0"/>
+              <w:jc w:val="center"/>
+              <w:rPr>
+                <w:b/>
+                <w:lang w:val="es-CO"/>
+              </w:rPr>
+            </w:pPr>
+            <w:r>
+              <w:rPr>
+                <w:b/>
+                <w:lang w:val="es-CO"/>
+              </w:rPr>
+              <w:t>Especificación funcional</w:t>
+            </w:r>
+          </w:p>
+        </w:tc>
+      </w:tr>
+      <w:tr>
+        <w:tc>
+          <w:tcPr>
+            <w:tcW w:w="4489" w:type="dxa"/>
+          </w:tcPr>
+          <w:p>
+            <w:pPr>
+              <w:pStyle w:val="ListParagraph"/>
+              <w:numPr>
+                <w:ilvl w:val="0"/>
+                <w:numId w:val="7"/>
+              </w:numPr>
+              <w:jc w:val="both"/>
+              <w:rPr>
+                <w:lang w:val="es-CO"/>
+              </w:rPr>
+            </w:pPr>
+            <w:r>
+              <w:rPr>
+                <w:lang w:val="es-CO"/>
+              </w:rPr>
+              <w:t>Comparar un programa modificado con su vers</w:t>
+            </w:r>
+            <w:r>
+              <w:rPr>
+                <w:lang w:val="es-CO"/>
+              </w:rPr>
+              <w:t>ión anterior</w:t>
+            </w:r>
+          </w:p>
+        </w:tc>
+        <w:tc>
+          <w:tcPr>
+            <w:tcW w:w="4489" w:type="dxa"/>
+          </w:tcPr>
+          <w:p>
+            <w:pPr>
+              <w:jc w:val="both"/>
+              <w:rPr>
+                <w:lang w:val="es-CO"/>
+              </w:rPr>
+            </w:pPr>
+            <w:r>
+              <w:rPr>
+                <w:lang w:val="es-CO"/>
+              </w:rPr>
+              <w:t xml:space="preserve">EF-1 Comparar programa </w:t>
+            </w:r>
+            <w:proofErr w:type="spellStart"/>
+            <w:r>
+              <w:rPr>
+                <w:lang w:val="es-CO"/>
+              </w:rPr>
+              <w:t>version</w:t>
+            </w:r>
+            <w:proofErr w:type="spellEnd"/>
+            <w:r>
+              <w:rPr>
+                <w:lang w:val="es-CO"/>
+              </w:rPr>
+              <w:t xml:space="preserve"> anterior.docx</w:t>
+            </w:r>
+          </w:p>
+          <w:p>
+            <w:pPr>
+              <w:pStyle w:val="ListParagraph"/>
+              <w:ind w:left="0"/>
+              <w:jc w:val="both"/>
+              <w:rPr>
+                <w:lang w:val="es-CO"/>
+              </w:rPr>
+            </w:pPr>
+          </w:p>
+        </w:tc>
+      </w:tr>
+      <w:tr>
+        <w:tc>
+          <w:tcPr>
+            <w:tcW w:w="4489" w:type="dxa"/>
+          </w:tcPr>
+          <w:p>
+            <w:pPr>
+              <w:pStyle w:val="ListParagraph"/>
+              <w:numPr>
+                <w:ilvl w:val="0"/>
+                <w:numId w:val="7"/>
+              </w:numPr>
+              <w:jc w:val="both"/>
+              <w:rPr>
+                <w:lang w:val="es-CO"/>
+              </w:rPr>
+            </w:pPr>
+            <w:r>
+              <w:rPr>
+                <w:lang w:val="es-CO"/>
+              </w:rPr>
+              <w:t>Identificar los LOC agregados y borrados en el programa modificado</w:t>
+            </w:r>
+          </w:p>
+        </w:tc>
+        <w:tc>
+          <w:tcPr>
+            <w:tcW w:w="4489" w:type="dxa"/>
+          </w:tcPr>
+          <w:p>
+            <w:pPr>
+              <w:jc w:val="both"/>
+              <w:rPr>
+                <w:lang w:val="es-CO"/>
+              </w:rPr>
+            </w:pPr>
+            <w:r>
+              <w:rPr>
+                <w:lang w:val="es-CO"/>
+              </w:rPr>
+              <w:t>EF-2 Identificar los LOCS agregados y borrados.docx</w:t>
+            </w:r>
+          </w:p>
+        </w:tc>
+      </w:tr>
+      <w:tr>
+        <w:tc>
+          <w:tcPr>
+            <w:tcW w:w="4489" w:type="dxa"/>
+          </w:tcPr>
+          <w:p>
+            <w:pPr>
+              <w:pStyle w:val="ListParagraph"/>
+              <w:numPr>
+                <w:ilvl w:val="0"/>
+                <w:numId w:val="7"/>
+              </w:numPr>
+              <w:jc w:val="both"/>
+              <w:rPr>
+                <w:lang w:val="es-CO"/>
+              </w:rPr>
+            </w:pPr>
+            <w:r>
+              <w:rPr>
+                <w:lang w:val="es-CO"/>
+              </w:rPr>
+              <w:t>Contar los LOC agregados y borrados en el programa modificado</w:t>
+            </w:r>
+          </w:p>
+        </w:tc>
+        <w:tc>
+          <w:tcPr>
+            <w:tcW w:w="4489" w:type="dxa"/>
+          </w:tcPr>
+          <w:p>
+            <w:pPr>
+              <w:jc w:val="both"/>
+              <w:rPr>
+                <w:lang w:val="es-CO"/>
+              </w:rPr>
+            </w:pPr>
+            <w:r>
+              <w:rPr>
+                <w:lang w:val="es-CO"/>
+              </w:rPr>
+              <w:t>EF-3 Contar LOCS programa modificado.docx</w:t>
+            </w:r>
+          </w:p>
+          <w:p>
+            <w:pPr>
+              <w:pStyle w:val="ListParagraph"/>
+              <w:ind w:left="0"/>
+              <w:jc w:val="both"/>
+              <w:rPr>
+                <w:lang w:val="es-CO"/>
+              </w:rPr>
+            </w:pPr>
+          </w:p>
+        </w:tc>
+      </w:tr>
+      <w:tr>
+        <w:tc>
+          <w:tcPr>
+            <w:tcW w:w="4489" w:type="dxa"/>
+          </w:tcPr>
+          <w:p>
+            <w:pPr>
+              <w:pStyle w:val="ListParagraph"/>
+              <w:numPr>
+                <w:ilvl w:val="0"/>
+                <w:numId w:val="7"/>
+              </w:numPr>
+              <w:jc w:val="both"/>
+              <w:rPr>
+                <w:lang w:val="es-CO"/>
+              </w:rPr>
+            </w:pPr>
+            <w:r>
+              <w:rPr>
+                <w:lang w:val="es-CO"/>
+              </w:rPr>
+              <w:t>Contar los LOC totales en el programa modificado</w:t>
+            </w:r>
+          </w:p>
+        </w:tc>
+        <w:tc>
+          <w:tcPr>
+            <w:tcW w:w="4489" w:type="dxa"/>
+          </w:tcPr>
+          <w:p>
+            <w:pPr>
+              <w:jc w:val="both"/>
+              <w:rPr>
+                <w:lang w:val="es-CO"/>
+              </w:rPr>
+            </w:pPr>
+            <w:r>
+              <w:rPr>
+                <w:lang w:val="es-CO"/>
+              </w:rPr>
+              <w:t>EF-3 Contar LOCS programa modificado.docx</w:t>
+            </w:r>
+          </w:p>
+          <w:p>
+            <w:pPr>
+              <w:pStyle w:val="ListParagraph"/>
+              <w:ind w:left="0"/>
+              <w:jc w:val="both"/>
+              <w:rPr>
+                <w:lang w:val="es-CO"/>
+              </w:rPr>
+            </w:pPr>
+          </w:p>
+        </w:tc>
+      </w:tr>
+      <w:tr>
+        <w:tc>
+          <w:tcPr>
+            <w:tcW w:w="4489" w:type="dxa"/>
+          </w:tcPr>
+          <w:p>
+            <w:pPr>
+              <w:pStyle w:val="ListParagraph"/>
+              <w:numPr>
+                <w:ilvl w:val="0"/>
+                <w:numId w:val="7"/>
+              </w:numPr>
+              <w:jc w:val="both"/>
+              <w:rPr>
+                <w:lang w:val="es-CO"/>
+              </w:rPr>
+            </w:pPr>
+            <w:r>
+              <w:rPr>
+                <w:lang w:val="es-CO"/>
+              </w:rPr>
+              <w:t>Crear una etiqueta de referencia para las líneas agregadas y borradas que indiquen el número de versión</w:t>
+            </w:r>
+          </w:p>
+        </w:tc>
+        <w:tc>
+          <w:tcPr>
+            <w:tcW w:w="4489" w:type="dxa"/>
+          </w:tcPr>
+          <w:p>
+            <w:pPr>
+              <w:jc w:val="both"/>
+              <w:rPr>
+                <w:lang w:val="es-CO"/>
+              </w:rPr>
+            </w:pPr>
+            <w:r>
+              <w:rPr>
+                <w:lang w:val="es-CO"/>
+              </w:rPr>
+              <w:t xml:space="preserve">EF-4 Agregar etiqueta </w:t>
+            </w:r>
+            <w:proofErr w:type="spellStart"/>
+            <w:r>
+              <w:rPr>
+                <w:lang w:val="es-CO"/>
+              </w:rPr>
+              <w:t>numero</w:t>
+            </w:r>
+            <w:proofErr w:type="spellEnd"/>
+            <w:r>
+              <w:rPr>
+                <w:lang w:val="es-CO"/>
+              </w:rPr>
+              <w:t xml:space="preserve"> de cambio.docx</w:t>
+            </w:r>
+          </w:p>
+          <w:p>
+            <w:pPr>
+              <w:pStyle w:val="ListParagraph"/>
+              <w:ind w:left="0"/>
+              <w:jc w:val="both"/>
+              <w:rPr>
+                <w:lang w:val="es-CO"/>
+              </w:rPr>
+            </w:pPr>
+          </w:p>
+        </w:tc>
+      </w:tr>
+      <w:tr>
+        <w:tc>
+          <w:tcPr>
+            <w:tcW w:w="4489" w:type="dxa"/>
+          </w:tcPr>
+          <w:p>
+            <w:pPr>
+              <w:pStyle w:val="ListParagraph"/>
+              <w:numPr>
+                <w:ilvl w:val="0"/>
+                <w:numId w:val="7"/>
+              </w:numPr>
+              <w:jc w:val="both"/>
+              <w:rPr>
+                <w:lang w:val="es-CO"/>
+              </w:rPr>
+            </w:pPr>
+            <w:r>
+              <w:rPr>
+                <w:lang w:val="es-CO"/>
+              </w:rPr>
+              <w:t>Proveer una etiqueta de cambio en los comentarios de los encabezados del programa, indicando el número de versión, la fecha en la que se realizó el cambio, los LOC borrados, agregados y totales de todo el programa</w:t>
+            </w:r>
+          </w:p>
+        </w:tc>
+        <w:tc>
+          <w:tcPr>
+            <w:tcW w:w="4489" w:type="dxa"/>
+          </w:tcPr>
+          <w:p>
+            <w:pPr>
+              <w:jc w:val="both"/>
+              <w:rPr>
+                <w:lang w:val="es-CO"/>
+              </w:rPr>
+            </w:pPr>
+            <w:r>
+              <w:rPr>
+                <w:lang w:val="es-CO"/>
+              </w:rPr>
+              <w:t>EF-5 Proporcionar etiqueta de cambio.docx</w:t>
+            </w:r>
+          </w:p>
+          <w:p>
+            <w:pPr>
+              <w:pStyle w:val="ListParagraph"/>
+              <w:ind w:left="0"/>
+              <w:jc w:val="both"/>
+              <w:rPr>
+                <w:lang w:val="es-CO"/>
+              </w:rPr>
+            </w:pPr>
+          </w:p>
+        </w:tc>
+      </w:tr>
+      <w:tr>
+        <w:tc>
+          <w:tcPr>
+            <w:tcW w:w="4489" w:type="dxa"/>
+          </w:tcPr>
+          <w:p>
+            <w:pPr>
+              <w:pStyle w:val="ListParagraph"/>
+              <w:numPr>
+                <w:ilvl w:val="0"/>
+                <w:numId w:val="7"/>
+              </w:numPr>
+              <w:jc w:val="both"/>
+              <w:rPr>
+                <w:lang w:val="es-CO"/>
+              </w:rPr>
+            </w:pPr>
+            <w:r>
+              <w:rPr>
+                <w:lang w:val="es-CO"/>
+              </w:rPr>
+              <w:t>Si el programa tuvo varios cambios, mantener un registro de estos cambios en la etiqueta de cambios</w:t>
+            </w:r>
+          </w:p>
+        </w:tc>
+        <w:tc>
+          <w:tcPr>
+            <w:tcW w:w="4489" w:type="dxa"/>
+          </w:tcPr>
+          <w:p>
+            <w:pPr>
+              <w:jc w:val="both"/>
+              <w:rPr>
+                <w:lang w:val="es-CO"/>
+              </w:rPr>
+            </w:pPr>
+            <w:r>
+              <w:rPr>
+                <w:lang w:val="es-CO"/>
+              </w:rPr>
+              <w:t>EF-6 Mantener registro de cambios.docx</w:t>
+            </w:r>
+          </w:p>
+        </w:tc>
+      </w:tr>
+      <w:tr>
+        <w:tc>
+          <w:tcPr>
+            <w:tcW w:w="4489" w:type="dxa"/>
+          </w:tcPr>
+          <w:p>
+            <w:pPr>
+              <w:pStyle w:val="ListParagraph"/>
+              <w:numPr>
+                <w:ilvl w:val="0"/>
+                <w:numId w:val="7"/>
+              </w:numPr>
+              <w:jc w:val="both"/>
+              <w:rPr>
+                <w:lang w:val="es-CO"/>
+              </w:rPr>
+            </w:pPr>
+            <w:r>
+              <w:rPr>
+                <w:lang w:val="es-CO"/>
+              </w:rPr>
+              <w:t xml:space="preserve">Cuando un programa modificado previamente es modificado posteriormente y contado, todos </w:t>
+            </w:r>
+            <w:r>
+              <w:rPr>
+                <w:lang w:val="es-CO"/>
+              </w:rPr>
+              <w:lastRenderedPageBreak/>
+              <w:t>los registros de modificación deben ser mantenidos</w:t>
+            </w:r>
+          </w:p>
+        </w:tc>
+        <w:tc>
+          <w:tcPr>
+            <w:tcW w:w="4489" w:type="dxa"/>
+          </w:tcPr>
+          <w:p>
+            <w:pPr>
+              <w:jc w:val="both"/>
+              <w:rPr>
+                <w:lang w:val="es-CO"/>
+              </w:rPr>
+            </w:pPr>
+            <w:r>
+              <w:rPr>
+                <w:lang w:val="es-CO"/>
+              </w:rPr>
+              <w:lastRenderedPageBreak/>
+              <w:t>EF-7 Mantener registro de modificaciones.docx</w:t>
+            </w:r>
+          </w:p>
+        </w:tc>
+      </w:tr>
+      <w:tr>
+        <w:tc>
+          <w:tcPr>
+            <w:tcW w:w="4489" w:type="dxa"/>
+          </w:tcPr>
+          <w:p>
+            <w:pPr>
+              <w:pStyle w:val="ListParagraph"/>
+              <w:numPr>
+                <w:ilvl w:val="0"/>
+                <w:numId w:val="7"/>
+              </w:numPr>
+              <w:jc w:val="both"/>
+              <w:rPr>
+                <w:lang w:val="es-CO"/>
+              </w:rPr>
+            </w:pPr>
+            <w:r>
+              <w:rPr>
+                <w:lang w:val="es-CO"/>
+              </w:rPr>
+              <w:lastRenderedPageBreak/>
+              <w:t>Producir nuevo código fuente del programa para la versión modificada con la etiqueta de cambios y las etiquetas de línea</w:t>
+            </w:r>
+          </w:p>
+        </w:tc>
+        <w:tc>
+          <w:tcPr>
+            <w:tcW w:w="4489" w:type="dxa"/>
+          </w:tcPr>
+          <w:p>
+            <w:pPr>
+              <w:jc w:val="both"/>
+              <w:rPr>
+                <w:lang w:val="es-CO"/>
+              </w:rPr>
+            </w:pPr>
+            <w:r>
+              <w:rPr>
+                <w:lang w:val="es-CO"/>
+              </w:rPr>
+              <w:t>EF-8 Producir un nuevo archivo de recursos.docx</w:t>
+            </w:r>
+          </w:p>
+          <w:p>
+            <w:pPr>
+              <w:jc w:val="both"/>
+              <w:rPr>
+                <w:lang w:val="es-CO"/>
+              </w:rPr>
+            </w:pPr>
+          </w:p>
+        </w:tc>
+      </w:tr>
+    </w:tbl>
+    <w:p>
+      <w:pPr>
+        <w:pStyle w:val="ListParagraph"/>
+        <w:ind w:left="792"/>
+        <w:jc w:val="both"/>
+        <w:rPr>
+          <w:lang w:val="es-CO"/>
+        </w:rPr>
+      </w:pPr>
+    </w:p>
+    <w:p>
+      <w:pPr>
+        <w:pStyle w:val="ListParagraph"/>
+        <w:ind w:left="792"/>
+        <w:jc w:val="both"/>
+        <w:rPr>
+          <w:lang w:val="es-CO"/>
+        </w:rPr>
+      </w:pPr>
+    </w:p>
+    <w:p>
+      <w:pPr>
+        <w:pStyle w:val="ListParagraph"/>
+        <w:numPr>
+          <w:ilvl w:val="1"/>
+          <w:numId w:val="5"/>
+        </w:numPr>
+        <w:jc w:val="both"/>
+        <w:rPr>
+          <w:lang w:val="en-US"/>
+        </w:rPr>
+      </w:pPr>
+      <w:r>
+        <w:rPr>
+          <w:lang w:val="en-US"/>
+        </w:rPr>
         <w:t>Cycle 1 Requirements</w:t>
       </w:r>
     </w:p>
@@ -2294,6 +3141,45 @@
     <w:p>
       <w:pPr>
         <w:pStyle w:val="ListParagraph"/>
+        <w:ind w:left="360"/>
+        <w:jc w:val="both"/>
+        <w:rPr>
+          <w:lang w:val="en-US"/>
+        </w:rPr>
+      </w:pPr>
+    </w:p>
+    <w:p>
+      <w:pPr>
+        <w:pStyle w:val="ListParagraph"/>
+        <w:numPr>
+          <w:ilvl w:val="0"/>
+          <w:numId w:val="5"/>
+        </w:numPr>
+        <w:jc w:val="both"/>
+        <w:rPr>
+          <w:lang w:val="en-US"/>
+        </w:rPr>
+      </w:pPr>
+      <w:r>
+        <w:rPr>
+          <w:lang w:val="en-US"/>
+        </w:rPr>
+        <w:t>External interface requirements</w:t>
+      </w:r>
+    </w:p>
+    <w:p>
+      <w:pPr>
+        <w:pStyle w:val="ListParagraph"/>
+        <w:ind w:left="360"/>
+        <w:jc w:val="both"/>
+        <w:rPr>
+          <w:lang w:val="en-US"/>
+        </w:rPr>
+      </w:pPr>
+    </w:p>
+    <w:p>
+      <w:pPr>
+        <w:pStyle w:val="ListParagraph"/>
         <w:numPr>
           <w:ilvl w:val="1"/>
           <w:numId w:val="5"/>
@@ -2303,11 +3189,46 @@
           <w:lang w:val="en-US"/>
         </w:rPr>
       </w:pPr>
-    </w:p>
-    <w:p>
-      <w:pPr>
-        <w:pStyle w:val="ListParagraph"/>
-        <w:ind w:left="360"/>
+      <w:r>
+        <w:rPr>
+          <w:lang w:val="en-US"/>
+        </w:rPr>
+        <w:t>User interface</w:t>
+      </w:r>
+    </w:p>
+    <w:p>
+      <w:pPr>
+        <w:pStyle w:val="ListParagraph"/>
+        <w:ind w:left="792"/>
+        <w:jc w:val="both"/>
+        <w:rPr>
+          <w:lang w:val="en-US"/>
+        </w:rPr>
+      </w:pPr>
+    </w:p>
+    <w:p>
+      <w:pPr>
+        <w:pStyle w:val="ListParagraph"/>
+        <w:numPr>
+          <w:ilvl w:val="1"/>
+          <w:numId w:val="5"/>
+        </w:numPr>
+        <w:jc w:val="both"/>
+        <w:rPr>
+          <w:lang w:val="en-US"/>
+        </w:rPr>
+      </w:pPr>
+      <w:r>
+        <w:rPr>
+          <w:lang w:val="en-US"/>
+        </w:rPr>
+        <w:t>Screen layouts</w:t>
+      </w:r>
+    </w:p>
+    <w:p>
+      <w:pPr>
+        <w:pStyle w:val="ListParagraph"/>
+        <w:ind w:left="792"/>
         <w:jc w:val="both"/>
         <w:rPr>
           <w:lang w:val="en-US"/>
@@ -2330,13 +3251,13 @@
         <w:rPr>
           <w:lang w:val="en-US"/>
         </w:rPr>
-        <w:t>External interface requirements</w:t>
-      </w:r>
-    </w:p>
-    <w:p>
-      <w:pPr>
-        <w:pStyle w:val="ListParagraph"/>
-        <w:ind w:left="360"/>
+        <w:t>Design/Implementation constraints</w:t>
+      </w:r>
+    </w:p>
+    <w:p>
+      <w:pPr>
+        <w:pStyle w:val="ListParagraph"/>
+        <w:ind w:left="792"/>
         <w:jc w:val="both"/>
         <w:rPr>
           <w:lang w:val="en-US"/>
@@ -2359,16 +3280,16 @@
         <w:rPr>
           <w:lang w:val="en-US"/>
         </w:rPr>
-        <w:t>User interface</w:t>
-      </w:r>
-    </w:p>
-    <w:p>
-      <w:pPr>
-        <w:pStyle w:val="ListParagraph"/>
-        <w:ind w:left="792"/>
-        <w:jc w:val="both"/>
-        <w:rPr>
-          <w:lang w:val="en-US"/>
+        <w:t>Standards compliance</w:t>
+      </w:r>
+    </w:p>
+    <w:p>
+      <w:pPr>
+        <w:pStyle w:val="ListParagraph"/>
+        <w:ind w:left="708"/>
+        <w:jc w:val="both"/>
+        <w:rPr>
+          <w:lang w:val="es-CO"/>
         </w:rPr>
       </w:pPr>
     </w:p>
@@ -2388,16 +3309,83 @@
         <w:rPr>
           <w:lang w:val="en-US"/>
         </w:rPr>
-        <w:t>Screen layouts</w:t>
-      </w:r>
-    </w:p>
-    <w:p>
-      <w:pPr>
-        <w:pStyle w:val="ListParagraph"/>
-        <w:ind w:left="792"/>
-        <w:jc w:val="both"/>
-        <w:rPr>
-          <w:lang w:val="en-US"/>
+        <w:t>Development constraints</w:t>
+      </w:r>
+    </w:p>
+    <w:p>
+      <w:pPr>
+        <w:pStyle w:val="ListParagraph"/>
+        <w:numPr>
+          <w:ilvl w:val="2"/>
+          <w:numId w:val="5"/>
+        </w:numPr>
+        <w:jc w:val="both"/>
+        <w:rPr>
+          <w:lang w:val="es-CO"/>
+        </w:rPr>
+      </w:pPr>
+      <w:r>
+        <w:rPr>
+          <w:lang w:val="es-CO"/>
+        </w:rPr>
+        <w:t xml:space="preserve"> El progra</w:t>
+      </w:r>
+      <w:r>
+        <w:rPr>
+          <w:lang w:val="es-CO"/>
+        </w:rPr>
+        <w:t>ma debe construirse utilizando J</w:t>
+      </w:r>
+      <w:r>
+        <w:rPr>
+          <w:lang w:val="es-CO"/>
+        </w:rPr>
+        <w:t>ava</w:t>
+      </w:r>
+    </w:p>
+    <w:p>
+      <w:pPr>
+        <w:pStyle w:val="ListParagraph"/>
+        <w:numPr>
+          <w:ilvl w:val="2"/>
+          <w:numId w:val="5"/>
+        </w:numPr>
+        <w:jc w:val="both"/>
+        <w:rPr>
+          <w:lang w:val="es-CO"/>
+        </w:rPr>
+      </w:pPr>
+      <w:r>
+        <w:rPr>
+          <w:lang w:val="es-CO"/>
+        </w:rPr>
+        <w:t xml:space="preserve"> El sistema debe comprar programas hechos en Java</w:t>
+      </w:r>
+    </w:p>
+    <w:p>
+      <w:pPr>
+        <w:pStyle w:val="ListParagraph"/>
+        <w:numPr>
+          <w:ilvl w:val="2"/>
+          <w:numId w:val="5"/>
+        </w:numPr>
+        <w:jc w:val="both"/>
+        <w:rPr>
+          <w:lang w:val="es-CO"/>
+        </w:rPr>
+      </w:pPr>
+      <w:r>
+        <w:rPr>
+          <w:lang w:val="es-CO"/>
+        </w:rPr>
+        <w:t xml:space="preserve"> El sistema debe ser independiente del sistema operativo</w:t>
+      </w:r>
+    </w:p>
+    <w:p>
+      <w:pPr>
+        <w:pStyle w:val="ListParagraph"/>
+        <w:rPr>
+          <w:lang w:val="es-CO"/>
         </w:rPr>
       </w:pPr>
     </w:p>
@@ -2417,7 +3405,7 @@
         <w:rPr>
           <w:lang w:val="en-US"/>
         </w:rPr>
-        <w:t>Design/Implementation constraints</w:t>
+        <w:t>Special system requirements</w:t>
       </w:r>
     </w:p>
     <w:p>
@@ -2446,7 +3434,26 @@
         <w:rPr>
           <w:lang w:val="en-US"/>
         </w:rPr>
-        <w:t>Standards compliance</w:t>
+        <w:t>Documentation</w:t>
+      </w:r>
+    </w:p>
+    <w:p>
+      <w:pPr>
+        <w:pStyle w:val="ListParagraph"/>
+        <w:numPr>
+          <w:ilvl w:val="2"/>
+          <w:numId w:val="5"/>
+        </w:numPr>
+        <w:jc w:val="both"/>
+        <w:rPr>
+          <w:lang w:val="es-CO"/>
+        </w:rPr>
+      </w:pPr>
+      <w:r>
+        <w:rPr>
+          <w:lang w:val="es-CO"/>
+        </w:rPr>
+        <w:t>Se deberá incluir documentación para la instalación y operación</w:t>
       </w:r>
     </w:p>
     <w:p>
@@ -2455,7 +3462,7 @@
         <w:ind w:left="792"/>
         <w:jc w:val="both"/>
         <w:rPr>
-          <w:lang w:val="en-US"/>
+          <w:lang w:val="es-CO"/>
         </w:rPr>
       </w:pPr>
     </w:p>
@@ -2475,16 +3482,8 @@
         <w:rPr>
           <w:lang w:val="en-US"/>
         </w:rPr>
-        <w:t>Development constraints</w:t>
-      </w:r>
-    </w:p>
-    <w:p>
-      <w:pPr>
-        <w:pStyle w:val="ListParagraph"/>
-        <w:rPr>
-          <w:lang w:val="en-US"/>
-        </w:rPr>
-      </w:pPr>
+        <w:t>Compatibility</w:t>
+      </w:r>
     </w:p>
     <w:p>
       <w:pPr>
@@ -2502,124 +3501,94 @@
         <w:rPr>
           <w:lang w:val="es-CO"/>
         </w:rPr>
-        <w:t xml:space="preserve"> El programa debe construirse utilizando java</w:t>
+        <w:t xml:space="preserve"> El sistema deberá ser diseñado pensando en soportar diversos lenguajes de programaci</w:t>
+      </w:r>
+      <w:r>
+        <w:rPr>
+          <w:lang w:val="es-CO"/>
+        </w:rPr>
+        <w:t xml:space="preserve">ón, aunque actualmente solo </w:t>
+      </w:r>
+      <w:r>
+        <w:rPr>
+          <w:lang w:val="es-CO"/>
+        </w:rPr>
+        <w:t>está pensado para</w:t>
+      </w:r>
+      <w:r>
+        <w:rPr>
+          <w:lang w:val="es-CO"/>
+        </w:rPr>
+        <w:t xml:space="preserve"> Java</w:t>
+      </w:r>
+    </w:p>
+    <w:p>
+      <w:pPr>
+        <w:pStyle w:val="ListParagraph"/>
+        <w:ind w:left="360"/>
+        <w:jc w:val="both"/>
+        <w:rPr>
+          <w:lang w:val="es-CO"/>
+        </w:rPr>
+      </w:pPr>
+    </w:p>
+    <w:p>
+      <w:pPr>
+        <w:pStyle w:val="ListParagraph"/>
+        <w:numPr>
+          <w:ilvl w:val="0"/>
+          <w:numId w:val="5"/>
+        </w:numPr>
+        <w:jc w:val="both"/>
+        <w:rPr>
+          <w:lang w:val="en-US"/>
+        </w:rPr>
+      </w:pPr>
+      <w:r>
+        <w:rPr>
+          <w:lang w:val="en-US"/>
+        </w:rPr>
+        <w:t>References and sources of information</w:t>
+      </w:r>
+    </w:p>
+    <w:p>
+      <w:pPr>
+        <w:pStyle w:val="ListParagraph"/>
+        <w:ind w:left="360"/>
+        <w:jc w:val="both"/>
+        <w:rPr>
+          <w:lang w:val="en-US"/>
+        </w:rPr>
+      </w:pPr>
+    </w:p>
+    <w:p>
+      <w:pPr>
+        <w:pStyle w:val="ListParagraph"/>
+        <w:numPr>
+          <w:ilvl w:val="0"/>
+          <w:numId w:val="8"/>
+        </w:numPr>
+        <w:jc w:val="both"/>
+        <w:rPr>
+          <w:lang w:val="en-US"/>
+        </w:rPr>
+      </w:pPr>
+      <w:proofErr w:type="spellStart"/>
+      <w:r>
+        <w:rPr>
+          <w:lang w:val="en-US"/>
+        </w:rPr>
+        <w:t>Apendice</w:t>
+      </w:r>
+      <w:proofErr w:type="spellEnd"/>
+      <w:r>
+        <w:rPr>
+          <w:lang w:val="en-US"/>
+        </w:rPr>
+        <w:t xml:space="preserve"> A, Introduction to Team Software Process, Watts S. Humphrey</w:t>
       </w:r>
       <w:bookmarkStart w:id="0" w:name="_GoBack"/>
       <w:bookmarkEnd w:id="0"/>
-    </w:p>
-    <w:p>
-      <w:pPr>
-        <w:pStyle w:val="ListParagraph"/>
-        <w:rPr>
-          <w:lang w:val="es-CO"/>
-        </w:rPr>
-      </w:pPr>
-    </w:p>
-    <w:p>
-      <w:pPr>
-        <w:pStyle w:val="ListParagraph"/>
-        <w:numPr>
-          <w:ilvl w:val="0"/>
-          <w:numId w:val="5"/>
-        </w:numPr>
-        <w:jc w:val="both"/>
-        <w:rPr>
-          <w:lang w:val="en-US"/>
-        </w:rPr>
-      </w:pPr>
-      <w:r>
-        <w:rPr>
-          <w:lang w:val="en-US"/>
-        </w:rPr>
-        <w:t>Special system requirements</w:t>
-      </w:r>
-    </w:p>
-    <w:p>
-      <w:pPr>
-        <w:pStyle w:val="ListParagraph"/>
-        <w:ind w:left="792"/>
-        <w:jc w:val="both"/>
-        <w:rPr>
-          <w:lang w:val="en-US"/>
-        </w:rPr>
-      </w:pPr>
-    </w:p>
-    <w:p>
-      <w:pPr>
-        <w:pStyle w:val="ListParagraph"/>
-        <w:numPr>
-          <w:ilvl w:val="1"/>
-          <w:numId w:val="5"/>
-        </w:numPr>
-        <w:jc w:val="both"/>
-        <w:rPr>
-          <w:lang w:val="en-US"/>
-        </w:rPr>
-      </w:pPr>
-      <w:r>
-        <w:rPr>
-          <w:lang w:val="en-US"/>
-        </w:rPr>
-        <w:t>Documentation</w:t>
-      </w:r>
-    </w:p>
-    <w:p>
-      <w:pPr>
-        <w:pStyle w:val="ListParagraph"/>
-        <w:ind w:left="792"/>
-        <w:jc w:val="both"/>
-        <w:rPr>
-          <w:lang w:val="en-US"/>
-        </w:rPr>
-      </w:pPr>
-    </w:p>
-    <w:p>
-      <w:pPr>
-        <w:pStyle w:val="ListParagraph"/>
-        <w:numPr>
-          <w:ilvl w:val="1"/>
-          <w:numId w:val="5"/>
-        </w:numPr>
-        <w:jc w:val="both"/>
-        <w:rPr>
-          <w:lang w:val="en-US"/>
-        </w:rPr>
-      </w:pPr>
-      <w:r>
-        <w:rPr>
-          <w:lang w:val="en-US"/>
-        </w:rPr>
-        <w:t>Compatibility</w:t>
-      </w:r>
-    </w:p>
-    <w:p>
-      <w:pPr>
-        <w:pStyle w:val="ListParagraph"/>
-        <w:ind w:left="360"/>
-        <w:jc w:val="both"/>
-        <w:rPr>
-          <w:lang w:val="en-US"/>
-        </w:rPr>
-      </w:pPr>
-    </w:p>
-    <w:p>
-      <w:pPr>
-        <w:pStyle w:val="ListParagraph"/>
-        <w:numPr>
-          <w:ilvl w:val="0"/>
-          <w:numId w:val="5"/>
-        </w:numPr>
-        <w:jc w:val="both"/>
-        <w:rPr>
-          <w:lang w:val="en-US"/>
-        </w:rPr>
-      </w:pPr>
-      <w:r>
-        <w:rPr>
-          <w:lang w:val="en-US"/>
-        </w:rPr>
-        <w:t>References and sources of information</w:t>
-      </w:r>
     </w:p>
     <w:p>
       <w:pPr>
@@ -2739,6 +3708,95 @@
     </w:lvl>
   </w:abstractNum>
   <w:abstractNum w:abstractNumId="1">
+    <w:nsid w:val="19371174"/>
+    <w:multiLevelType w:val="hybridMultilevel"/>
+    <w:tmpl w:val="2B42DD9C"/>
+    <w:lvl w:ilvl="0" w:tplc="240A000F">
+      <w:start w:val="1"/>
+      <w:numFmt w:val="decimal"/>
+      <w:lvlText w:val="%1."/>
+      <w:lvlJc w:val="left"/>
+      <w:pPr>
+        <w:ind w:left="720" w:hanging="360"/>
+      </w:pPr>
+      <w:rPr>
+        <w:rFonts w:hint="default"/>
+      </w:rPr>
+    </w:lvl>
+    <w:lvl w:ilvl="1" w:tplc="240A0019" w:tentative="1">
+      <w:start w:val="1"/>
+      <w:numFmt w:val="lowerLetter"/>
+      <w:lvlText w:val="%2."/>
+      <w:lvlJc w:val="left"/>
+      <w:pPr>
+        <w:ind w:left="1440" w:hanging="360"/>
+      </w:pPr>
+    </w:lvl>
+    <w:lvl w:ilvl="2" w:tplc="240A001B" w:tentative="1">
+      <w:start w:val="1"/>
+      <w:numFmt w:val="lowerRoman"/>
+      <w:lvlText w:val="%3."/>
+      <w:lvlJc w:val="right"/>
+      <w:pPr>
+        <w:ind w:left="2160" w:hanging="180"/>
+      </w:pPr>
+    </w:lvl>
+    <w:lvl w:ilvl="3" w:tplc="240A000F" w:tentative="1">
+      <w:start w:val="1"/>
+      <w:numFmt w:val="decimal"/>
+      <w:lvlText w:val="%4."/>
+      <w:lvlJc w:val="left"/>
+      <w:pPr>
+        <w:ind w:left="2880" w:hanging="360"/>
+      </w:pPr>
+    </w:lvl>
+    <w:lvl w:ilvl="4" w:tplc="240A0019" w:tentative="1">
+      <w:start w:val="1"/>
+      <w:numFmt w:val="lowerLetter"/>
+      <w:lvlText w:val="%5."/>
+      <w:lvlJc w:val="left"/>
+      <w:pPr>
+        <w:ind w:left="3600" w:hanging="360"/>
+      </w:pPr>
+    </w:lvl>
+    <w:lvl w:ilvl="5" w:tplc="240A001B" w:tentative="1">
+      <w:start w:val="1"/>
+      <w:numFmt w:val="lowerRoman"/>
+      <w:lvlText w:val="%6."/>
+      <w:lvlJc w:val="right"/>
+      <w:pPr>
+        <w:ind w:left="4320" w:hanging="180"/>
+      </w:pPr>
+    </w:lvl>
+    <w:lvl w:ilvl="6" w:tplc="240A000F" w:tentative="1">
+      <w:start w:val="1"/>
+      <w:numFmt w:val="decimal"/>
+      <w:lvlText w:val="%7."/>
+      <w:lvlJc w:val="left"/>
+      <w:pPr>
+        <w:ind w:left="5040" w:hanging="360"/>
+      </w:pPr>
+    </w:lvl>
+    <w:lvl w:ilvl="7" w:tplc="240A0019" w:tentative="1">
+      <w:start w:val="1"/>
+      <w:numFmt w:val="lowerLetter"/>
+      <w:lvlText w:val="%8."/>
+      <w:lvlJc w:val="left"/>
+      <w:pPr>
+        <w:ind w:left="5760" w:hanging="360"/>
+      </w:pPr>
+    </w:lvl>
+    <w:lvl w:ilvl="8" w:tplc="240A001B" w:tentative="1">
+      <w:start w:val="1"/>
+      <w:numFmt w:val="lowerRoman"/>
+      <w:lvlText w:val="%9."/>
+      <w:lvlJc w:val="right"/>
+      <w:pPr>
+        <w:ind w:left="6480" w:hanging="180"/>
+      </w:pPr>
+    </w:lvl>
+  </w:abstractNum>
+  <w:abstractNum w:abstractNumId="2">
     <w:nsid w:val="1D6978C7"/>
     <w:multiLevelType w:val="hybridMultilevel"/>
     <w:tmpl w:val="092A04EA"/>
@@ -2827,7 +3885,7 @@
       </w:pPr>
     </w:lvl>
   </w:abstractNum>
-  <w:abstractNum w:abstractNumId="2">
+  <w:abstractNum w:abstractNumId="3">
     <w:nsid w:val="33632701"/>
     <w:multiLevelType w:val="multilevel"/>
     <w:tmpl w:val="080A001F"/>
@@ -2916,7 +3974,120 @@
       </w:pPr>
     </w:lvl>
   </w:abstractNum>
-  <w:abstractNum w:abstractNumId="3">
+  <w:abstractNum w:abstractNumId="4">
+    <w:nsid w:val="3E796BE9"/>
+    <w:multiLevelType w:val="hybridMultilevel"/>
+    <w:tmpl w:val="5222664C"/>
+    <w:lvl w:ilvl="0" w:tplc="240A0001">
+      <w:start w:val="1"/>
+      <w:numFmt w:val="bullet"/>
+      <w:lvlText w:val=""/>
+      <w:lvlJc w:val="left"/>
+      <w:pPr>
+        <w:ind w:left="1080" w:hanging="360"/>
+      </w:pPr>
+      <w:rPr>
+        <w:rFonts w:ascii="Symbol" w:hAnsi="Symbol" w:hint="default"/>
+      </w:rPr>
+    </w:lvl>
+    <w:lvl w:ilvl="1" w:tplc="240A0003" w:tentative="1">
+      <w:start w:val="1"/>
+      <w:numFmt w:val="bullet"/>
+      <w:lvlText w:val="o"/>
+      <w:lvlJc w:val="left"/>
+      <w:pPr>
+        <w:ind w:left="1800" w:hanging="360"/>
+      </w:pPr>
+      <w:rPr>
+        <w:rFonts w:ascii="Courier New" w:hAnsi="Courier New" w:cs="Courier New" w:hint="default"/>
+      </w:rPr>
+    </w:lvl>
+    <w:lvl w:ilvl="2" w:tplc="240A0005" w:tentative="1">
+      <w:start w:val="1"/>
+      <w:numFmt w:val="bullet"/>
+      <w:lvlText w:val=""/>
+      <w:lvlJc w:val="left"/>
+      <w:pPr>
+        <w:ind w:left="2520" w:hanging="360"/>
+      </w:pPr>
+      <w:rPr>
+        <w:rFonts w:ascii="Wingdings" w:hAnsi="Wingdings" w:hint="default"/>
+      </w:rPr>
+    </w:lvl>
+    <w:lvl w:ilvl="3" w:tplc="240A0001" w:tentative="1">
+      <w:start w:val="1"/>
+      <w:numFmt w:val="bullet"/>
+      <w:lvlText w:val=""/>
+      <w:lvlJc w:val="left"/>
+      <w:pPr>
+        <w:ind w:left="3240" w:hanging="360"/>
+      </w:pPr>
+      <w:rPr>
+        <w:rFonts w:ascii="Symbol" w:hAnsi="Symbol" w:hint="default"/>
+      </w:rPr>
+    </w:lvl>
+    <w:lvl w:ilvl="4" w:tplc="240A0003" w:tentative="1">
+      <w:start w:val="1"/>
+      <w:numFmt w:val="bullet"/>
+      <w:lvlText w:val="o"/>
+      <w:lvlJc w:val="left"/>
+      <w:pPr>
+        <w:ind w:left="3960" w:hanging="360"/>
+      </w:pPr>
+      <w:rPr>
+        <w:rFonts w:ascii="Courier New" w:hAnsi="Courier New" w:cs="Courier New" w:hint="default"/>
+      </w:rPr>
+    </w:lvl>
+    <w:lvl w:ilvl="5" w:tplc="240A0005" w:tentative="1">
+      <w:start w:val="1"/>
+      <w:numFmt w:val="bullet"/>
+      <w:lvlText w:val=""/>
+      <w:lvlJc w:val="left"/>
+      <w:pPr>
+        <w:ind w:left="4680" w:hanging="360"/>
+      </w:pPr>
+      <w:rPr>
+        <w:rFonts w:ascii="Wingdings" w:hAnsi="Wingdings" w:hint="default"/>
+      </w:rPr>
+    </w:lvl>
+    <w:lvl w:ilvl="6" w:tplc="240A0001" w:tentative="1">
+      <w:start w:val="1"/>
+      <w:numFmt w:val="bullet"/>
+      <w:lvlText w:val=""/>
+      <w:lvlJc w:val="left"/>
+      <w:pPr>
+        <w:ind w:left="5400" w:hanging="360"/>
+      </w:pPr>
+      <w:rPr>
+        <w:rFonts w:ascii="Symbol" w:hAnsi="Symbol" w:hint="default"/>
+      </w:rPr>
+    </w:lvl>
+    <w:lvl w:ilvl="7" w:tplc="240A0003" w:tentative="1">
+      <w:start w:val="1"/>
+      <w:numFmt w:val="bullet"/>
+      <w:lvlText w:val="o"/>
+      <w:lvlJc w:val="left"/>
+      <w:pPr>
+        <w:ind w:left="6120" w:hanging="360"/>
+      </w:pPr>
+      <w:rPr>
+        <w:rFonts w:ascii="Courier New" w:hAnsi="Courier New" w:cs="Courier New" w:hint="default"/>
+      </w:rPr>
+    </w:lvl>
+    <w:lvl w:ilvl="8" w:tplc="240A0005" w:tentative="1">
+      <w:start w:val="1"/>
+      <w:numFmt w:val="bullet"/>
+      <w:lvlText w:val=""/>
+      <w:lvlJc w:val="left"/>
+      <w:pPr>
+        <w:ind w:left="6840" w:hanging="360"/>
+      </w:pPr>
+      <w:rPr>
+        <w:rFonts w:ascii="Wingdings" w:hAnsi="Wingdings" w:hint="default"/>
+      </w:rPr>
+    </w:lvl>
+  </w:abstractNum>
+  <w:abstractNum w:abstractNumId="5">
     <w:nsid w:val="71EB136A"/>
     <w:multiLevelType w:val="hybridMultilevel"/>
     <w:tmpl w:val="B4221EE4"/>
@@ -3005,7 +4176,120 @@
       </w:pPr>
     </w:lvl>
   </w:abstractNum>
-  <w:abstractNum w:abstractNumId="4">
+  <w:abstractNum w:abstractNumId="6">
+    <w:nsid w:val="74B50706"/>
+    <w:multiLevelType w:val="hybridMultilevel"/>
+    <w:tmpl w:val="5D5852CE"/>
+    <w:lvl w:ilvl="0" w:tplc="240A0001">
+      <w:start w:val="1"/>
+      <w:numFmt w:val="bullet"/>
+      <w:lvlText w:val=""/>
+      <w:lvlJc w:val="left"/>
+      <w:pPr>
+        <w:ind w:left="1512" w:hanging="360"/>
+      </w:pPr>
+      <w:rPr>
+        <w:rFonts w:ascii="Symbol" w:hAnsi="Symbol" w:hint="default"/>
+      </w:rPr>
+    </w:lvl>
+    <w:lvl w:ilvl="1" w:tplc="240A0003" w:tentative="1">
+      <w:start w:val="1"/>
+      <w:numFmt w:val="bullet"/>
+      <w:lvlText w:val="o"/>
+      <w:lvlJc w:val="left"/>
+      <w:pPr>
+        <w:ind w:left="2232" w:hanging="360"/>
+      </w:pPr>
+      <w:rPr>
+        <w:rFonts w:ascii="Courier New" w:hAnsi="Courier New" w:cs="Courier New" w:hint="default"/>
+      </w:rPr>
+    </w:lvl>
+    <w:lvl w:ilvl="2" w:tplc="240A0005" w:tentative="1">
+      <w:start w:val="1"/>
+      <w:numFmt w:val="bullet"/>
+      <w:lvlText w:val=""/>
+      <w:lvlJc w:val="left"/>
+      <w:pPr>
+        <w:ind w:left="2952" w:hanging="360"/>
+      </w:pPr>
+      <w:rPr>
+        <w:rFonts w:ascii="Wingdings" w:hAnsi="Wingdings" w:hint="default"/>
+      </w:rPr>
+    </w:lvl>
+    <w:lvl w:ilvl="3" w:tplc="240A0001" w:tentative="1">
+      <w:start w:val="1"/>
+      <w:numFmt w:val="bullet"/>
+      <w:lvlText w:val=""/>
+      <w:lvlJc w:val="left"/>
+      <w:pPr>
+        <w:ind w:left="3672" w:hanging="360"/>
+      </w:pPr>
+      <w:rPr>
+        <w:rFonts w:ascii="Symbol" w:hAnsi="Symbol" w:hint="default"/>
+      </w:rPr>
+    </w:lvl>
+    <w:lvl w:ilvl="4" w:tplc="240A0003" w:tentative="1">
+      <w:start w:val="1"/>
+      <w:numFmt w:val="bullet"/>
+      <w:lvlText w:val="o"/>
+      <w:lvlJc w:val="left"/>
+      <w:pPr>
+        <w:ind w:left="4392" w:hanging="360"/>
+      </w:pPr>
+      <w:rPr>
+        <w:rFonts w:ascii="Courier New" w:hAnsi="Courier New" w:cs="Courier New" w:hint="default"/>
+      </w:rPr>
+    </w:lvl>
+    <w:lvl w:ilvl="5" w:tplc="240A0005" w:tentative="1">
+      <w:start w:val="1"/>
+      <w:numFmt w:val="bullet"/>
+      <w:lvlText w:val=""/>
+      <w:lvlJc w:val="left"/>
+      <w:pPr>
+        <w:ind w:left="5112" w:hanging="360"/>
+      </w:pPr>
+      <w:rPr>
+        <w:rFonts w:ascii="Wingdings" w:hAnsi="Wingdings" w:hint="default"/>
+      </w:rPr>
+    </w:lvl>
+    <w:lvl w:ilvl="6" w:tplc="240A0001" w:tentative="1">
+      <w:start w:val="1"/>
+      <w:numFmt w:val="bullet"/>
+      <w:lvlText w:val=""/>
+      <w:lvlJc w:val="left"/>
+      <w:pPr>
+        <w:ind w:left="5832" w:hanging="360"/>
+      </w:pPr>
+      <w:rPr>
+        <w:rFonts w:ascii="Symbol" w:hAnsi="Symbol" w:hint="default"/>
+      </w:rPr>
+    </w:lvl>
+    <w:lvl w:ilvl="7" w:tplc="240A0003" w:tentative="1">
+      <w:start w:val="1"/>
+      <w:numFmt w:val="bullet"/>
+      <w:lvlText w:val="o"/>
+      <w:lvlJc w:val="left"/>
+      <w:pPr>
+        <w:ind w:left="6552" w:hanging="360"/>
+      </w:pPr>
+      <w:rPr>
+        <w:rFonts w:ascii="Courier New" w:hAnsi="Courier New" w:cs="Courier New" w:hint="default"/>
+      </w:rPr>
+    </w:lvl>
+    <w:lvl w:ilvl="8" w:tplc="240A0005" w:tentative="1">
+      <w:start w:val="1"/>
+      <w:numFmt w:val="bullet"/>
+      <w:lvlText w:val=""/>
+      <w:lvlJc w:val="left"/>
+      <w:pPr>
+        <w:ind w:left="7272" w:hanging="360"/>
+      </w:pPr>
+      <w:rPr>
+        <w:rFonts w:ascii="Wingdings" w:hAnsi="Wingdings" w:hint="default"/>
+      </w:rPr>
+    </w:lvl>
+  </w:abstractNum>
+  <w:abstractNum w:abstractNumId="7">
     <w:nsid w:val="77001DE2"/>
     <w:multiLevelType w:val="multilevel"/>
     <w:tmpl w:val="080A001F"/>
@@ -3092,18 +4376,27 @@
     </w:lvl>
   </w:abstractNum>
   <w:num w:numId="1">
-    <w:abstractNumId w:val="1"/>
+    <w:abstractNumId w:val="2"/>
   </w:num>
   <w:num w:numId="2">
-    <w:abstractNumId w:val="2"/>
+    <w:abstractNumId w:val="3"/>
   </w:num>
   <w:num w:numId="3">
-    <w:abstractNumId w:val="3"/>
+    <w:abstractNumId w:val="5"/>
   </w:num>
   <w:num w:numId="4">
     <w:abstractNumId w:val="0"/>
   </w:num>
   <w:num w:numId="5">
+    <w:abstractNumId w:val="7"/>
+  </w:num>
+  <w:num w:numId="6">
+    <w:abstractNumId w:val="6"/>
+  </w:num>
+  <w:num w:numId="7">
+    <w:abstractNumId w:val="1"/>
+  </w:num>
+  <w:num w:numId="8">
     <w:abstractNumId w:val="4"/>
   </w:num>
 </w:numbering>

</xml_diff>

<commit_message>
Se agregan wireframes y su descripción al documento de requerimientos
</commit_message>
<xml_diff>
--- a/Conceptos Avanzados Ingenieria Software/TSP/Ciclo I/SRS/SRS.docx
+++ b/Conceptos Avanzados Ingenieria Software/TSP/Ciclo I/SRS/SRS.docx
@@ -20,195 +20,102 @@
         <w:rPr>
           <w:b/>
         </w:rPr>
-        <w:t xml:space="preserve">oftware </w:t>
-      </w:r>
-      <w:proofErr w:type="spellStart"/>
-      <w:r>
+        <w:t>oftware Requirements Specification</w:t>
+      </w:r>
+    </w:p>
+    <w:p>
+      <w:pPr>
+        <w:jc w:val="center"/>
         <w:rPr>
           <w:b/>
         </w:rPr>
-        <w:t>Requirements</w:t>
-      </w:r>
-      <w:proofErr w:type="spellEnd"/>
+      </w:pPr>
       <w:r>
         <w:rPr>
           <w:b/>
         </w:rPr>
-        <w:t xml:space="preserve"> </w:t>
-      </w:r>
-      <w:proofErr w:type="spellStart"/>
-      <w:r>
-        <w:rPr>
-          <w:b/>
-        </w:rPr>
-        <w:t>Specification</w:t>
-      </w:r>
-      <w:proofErr w:type="spellEnd"/>
-    </w:p>
-    <w:p>
-      <w:pPr>
-        <w:jc w:val="center"/>
-        <w:rPr>
-          <w:b/>
-        </w:rPr>
-      </w:pPr>
-      <w:proofErr w:type="spellStart"/>
-      <w:r>
-        <w:rPr>
-          <w:b/>
-        </w:rPr>
-        <w:t>Change</w:t>
-      </w:r>
-      <w:proofErr w:type="spellEnd"/>
-      <w:r>
-        <w:rPr>
-          <w:b/>
-        </w:rPr>
-        <w:t xml:space="preserve"> </w:t>
-      </w:r>
-      <w:proofErr w:type="spellStart"/>
-      <w:r>
-        <w:rPr>
-          <w:b/>
-        </w:rPr>
-        <w:t>Counter</w:t>
-      </w:r>
-      <w:proofErr w:type="spellEnd"/>
+        <w:t>Change Counter</w:t>
+      </w:r>
     </w:p>
     <w:p/>
     <w:p>
       <w:pPr>
-        <w:pStyle w:val="ListParagraph"/>
+        <w:pStyle w:val="Prrafodelista"/>
         <w:numPr>
           <w:ilvl w:val="0"/>
           <w:numId w:val="2"/>
         </w:numPr>
       </w:pPr>
-      <w:proofErr w:type="spellStart"/>
-      <w:r>
-        <w:t>Table</w:t>
-      </w:r>
-      <w:proofErr w:type="spellEnd"/>
-      <w:r>
-        <w:t xml:space="preserve"> of </w:t>
-      </w:r>
-      <w:proofErr w:type="spellStart"/>
-      <w:r>
-        <w:t>contents</w:t>
-      </w:r>
-      <w:proofErr w:type="spellEnd"/>
-    </w:p>
-    <w:p>
-      <w:pPr>
-        <w:pStyle w:val="ListParagraph"/>
+      <w:r>
+        <w:t>Table of contents</w:t>
+      </w:r>
+    </w:p>
+    <w:p>
+      <w:pPr>
+        <w:pStyle w:val="Prrafodelista"/>
         <w:numPr>
           <w:ilvl w:val="0"/>
           <w:numId w:val="2"/>
         </w:numPr>
       </w:pPr>
-      <w:proofErr w:type="spellStart"/>
       <w:r>
         <w:t>Introduction</w:t>
       </w:r>
-      <w:proofErr w:type="spellEnd"/>
-    </w:p>
-    <w:p>
-      <w:pPr>
-        <w:pStyle w:val="ListParagraph"/>
+    </w:p>
+    <w:p>
+      <w:pPr>
+        <w:pStyle w:val="Prrafodelista"/>
         <w:numPr>
           <w:ilvl w:val="1"/>
           <w:numId w:val="2"/>
         </w:numPr>
       </w:pPr>
-      <w:proofErr w:type="spellStart"/>
-      <w:r>
-        <w:t>Purpose</w:t>
-      </w:r>
-      <w:proofErr w:type="spellEnd"/>
-      <w:r>
-        <w:t xml:space="preserve"> of </w:t>
-      </w:r>
-      <w:proofErr w:type="spellStart"/>
-      <w:r>
-        <w:t>the</w:t>
-      </w:r>
-      <w:proofErr w:type="spellEnd"/>
-      <w:r>
-        <w:t xml:space="preserve"> SRS</w:t>
-      </w:r>
-    </w:p>
-    <w:p>
-      <w:pPr>
-        <w:pStyle w:val="ListParagraph"/>
+      <w:r>
+        <w:t>Purpose of the SRS</w:t>
+      </w:r>
+    </w:p>
+    <w:p>
+      <w:pPr>
+        <w:pStyle w:val="Prrafodelista"/>
         <w:numPr>
           <w:ilvl w:val="1"/>
           <w:numId w:val="2"/>
         </w:numPr>
       </w:pPr>
-      <w:proofErr w:type="spellStart"/>
-      <w:r>
-        <w:t>Problem</w:t>
-      </w:r>
-      <w:proofErr w:type="spellEnd"/>
-      <w:r>
-        <w:t xml:space="preserve"> </w:t>
-      </w:r>
-      <w:proofErr w:type="spellStart"/>
-      <w:r>
-        <w:t>statement</w:t>
-      </w:r>
-      <w:proofErr w:type="spellEnd"/>
-    </w:p>
-    <w:p>
-      <w:pPr>
-        <w:pStyle w:val="ListParagraph"/>
+      <w:r>
+        <w:t>Problem statement</w:t>
+      </w:r>
+    </w:p>
+    <w:p>
+      <w:pPr>
+        <w:pStyle w:val="Prrafodelista"/>
         <w:numPr>
           <w:ilvl w:val="1"/>
           <w:numId w:val="2"/>
         </w:numPr>
       </w:pPr>
-      <w:proofErr w:type="spellStart"/>
-      <w:r>
-        <w:t>Team</w:t>
-      </w:r>
-      <w:proofErr w:type="spellEnd"/>
-      <w:r>
-        <w:t xml:space="preserve"> Project </w:t>
-      </w:r>
-      <w:proofErr w:type="spellStart"/>
-      <w:r>
-        <w:t>information</w:t>
-      </w:r>
-      <w:proofErr w:type="spellEnd"/>
-    </w:p>
-    <w:p>
-      <w:pPr>
-        <w:pStyle w:val="ListParagraph"/>
+      <w:r>
+        <w:t>Team Project information</w:t>
+      </w:r>
+    </w:p>
+    <w:p>
+      <w:pPr>
+        <w:pStyle w:val="Prrafodelista"/>
         <w:numPr>
           <w:ilvl w:val="0"/>
           <w:numId w:val="2"/>
         </w:numPr>
       </w:pPr>
-      <w:proofErr w:type="spellStart"/>
-      <w:r>
-        <w:t>Statement</w:t>
-      </w:r>
-      <w:proofErr w:type="spellEnd"/>
-      <w:r>
-        <w:t xml:space="preserve"> of funcional </w:t>
-      </w:r>
-      <w:proofErr w:type="spellStart"/>
-      <w:r>
-        <w:t>r</w:t>
+      <w:r>
+        <w:t>Statement of funcional r</w:t>
       </w:r>
       <w:r>
         <w:t>equirements</w:t>
       </w:r>
-      <w:proofErr w:type="spellEnd"/>
-    </w:p>
-    <w:p>
-      <w:pPr>
-        <w:pStyle w:val="ListParagraph"/>
+    </w:p>
+    <w:p>
+      <w:pPr>
+        <w:pStyle w:val="Prrafodelista"/>
         <w:numPr>
           <w:ilvl w:val="1"/>
           <w:numId w:val="2"/>
@@ -226,7 +133,7 @@
     </w:p>
     <w:p>
       <w:pPr>
-        <w:pStyle w:val="ListParagraph"/>
+        <w:pStyle w:val="Prrafodelista"/>
         <w:numPr>
           <w:ilvl w:val="1"/>
           <w:numId w:val="2"/>
@@ -244,7 +151,7 @@
     </w:p>
     <w:p>
       <w:pPr>
-        <w:pStyle w:val="ListParagraph"/>
+        <w:pStyle w:val="Prrafodelista"/>
         <w:numPr>
           <w:ilvl w:val="1"/>
           <w:numId w:val="2"/>
@@ -262,7 +169,7 @@
     </w:p>
     <w:p>
       <w:pPr>
-        <w:pStyle w:val="ListParagraph"/>
+        <w:pStyle w:val="Prrafodelista"/>
         <w:numPr>
           <w:ilvl w:val="1"/>
           <w:numId w:val="2"/>
@@ -280,7 +187,7 @@
     </w:p>
     <w:p>
       <w:pPr>
-        <w:pStyle w:val="ListParagraph"/>
+        <w:pStyle w:val="Prrafodelista"/>
         <w:numPr>
           <w:ilvl w:val="0"/>
           <w:numId w:val="2"/>
@@ -298,7 +205,7 @@
     </w:p>
     <w:p>
       <w:pPr>
-        <w:pStyle w:val="ListParagraph"/>
+        <w:pStyle w:val="Prrafodelista"/>
         <w:numPr>
           <w:ilvl w:val="0"/>
           <w:numId w:val="2"/>
@@ -316,7 +223,7 @@
     </w:p>
     <w:p>
       <w:pPr>
-        <w:pStyle w:val="ListParagraph"/>
+        <w:pStyle w:val="Prrafodelista"/>
         <w:numPr>
           <w:ilvl w:val="1"/>
           <w:numId w:val="2"/>
@@ -334,7 +241,7 @@
     </w:p>
     <w:p>
       <w:pPr>
-        <w:pStyle w:val="ListParagraph"/>
+        <w:pStyle w:val="Prrafodelista"/>
         <w:numPr>
           <w:ilvl w:val="1"/>
           <w:numId w:val="2"/>
@@ -352,7 +259,7 @@
     </w:p>
     <w:p>
       <w:pPr>
-        <w:pStyle w:val="ListParagraph"/>
+        <w:pStyle w:val="Prrafodelista"/>
         <w:numPr>
           <w:ilvl w:val="0"/>
           <w:numId w:val="2"/>
@@ -370,7 +277,7 @@
     </w:p>
     <w:p>
       <w:pPr>
-        <w:pStyle w:val="ListParagraph"/>
+        <w:pStyle w:val="Prrafodelista"/>
         <w:numPr>
           <w:ilvl w:val="1"/>
           <w:numId w:val="2"/>
@@ -388,7 +295,7 @@
     </w:p>
     <w:p>
       <w:pPr>
-        <w:pStyle w:val="ListParagraph"/>
+        <w:pStyle w:val="Prrafodelista"/>
         <w:numPr>
           <w:ilvl w:val="1"/>
           <w:numId w:val="2"/>
@@ -406,7 +313,7 @@
     </w:p>
     <w:p>
       <w:pPr>
-        <w:pStyle w:val="ListParagraph"/>
+        <w:pStyle w:val="Prrafodelista"/>
         <w:numPr>
           <w:ilvl w:val="0"/>
           <w:numId w:val="2"/>
@@ -424,7 +331,7 @@
     </w:p>
     <w:p>
       <w:pPr>
-        <w:pStyle w:val="ListParagraph"/>
+        <w:pStyle w:val="Prrafodelista"/>
         <w:numPr>
           <w:ilvl w:val="1"/>
           <w:numId w:val="2"/>
@@ -442,7 +349,7 @@
     </w:p>
     <w:p>
       <w:pPr>
-        <w:pStyle w:val="ListParagraph"/>
+        <w:pStyle w:val="Prrafodelista"/>
         <w:numPr>
           <w:ilvl w:val="1"/>
           <w:numId w:val="2"/>
@@ -460,7 +367,7 @@
     </w:p>
     <w:p>
       <w:pPr>
-        <w:pStyle w:val="ListParagraph"/>
+        <w:pStyle w:val="Prrafodelista"/>
         <w:numPr>
           <w:ilvl w:val="0"/>
           <w:numId w:val="2"/>
@@ -491,56 +398,41 @@
     </w:p>
     <w:p>
       <w:pPr>
-        <w:pStyle w:val="ListParagraph"/>
+        <w:pStyle w:val="Prrafodelista"/>
         <w:numPr>
           <w:ilvl w:val="0"/>
           <w:numId w:val="5"/>
         </w:numPr>
         <w:jc w:val="both"/>
       </w:pPr>
-      <w:proofErr w:type="spellStart"/>
       <w:r>
         <w:lastRenderedPageBreak/>
         <w:t>Introduction</w:t>
       </w:r>
-      <w:proofErr w:type="spellEnd"/>
-    </w:p>
-    <w:p>
-      <w:pPr>
-        <w:pStyle w:val="ListParagraph"/>
+    </w:p>
+    <w:p>
+      <w:pPr>
+        <w:pStyle w:val="Prrafodelista"/>
         <w:numPr>
           <w:ilvl w:val="1"/>
           <w:numId w:val="5"/>
         </w:numPr>
         <w:jc w:val="both"/>
       </w:pPr>
-      <w:proofErr w:type="spellStart"/>
-      <w:r>
-        <w:t>Purpose</w:t>
-      </w:r>
-      <w:proofErr w:type="spellEnd"/>
-      <w:r>
-        <w:t xml:space="preserve"> of </w:t>
-      </w:r>
-      <w:proofErr w:type="spellStart"/>
-      <w:r>
-        <w:t>the</w:t>
-      </w:r>
-      <w:proofErr w:type="spellEnd"/>
-      <w:r>
-        <w:t xml:space="preserve"> SRS</w:t>
-      </w:r>
-    </w:p>
-    <w:p>
-      <w:pPr>
-        <w:pStyle w:val="ListParagraph"/>
+      <w:r>
+        <w:t>Purpose of the SRS</w:t>
+      </w:r>
+    </w:p>
+    <w:p>
+      <w:pPr>
+        <w:pStyle w:val="Prrafodelista"/>
         <w:ind w:left="792"/>
         <w:jc w:val="both"/>
       </w:pPr>
     </w:p>
     <w:p>
       <w:pPr>
-        <w:pStyle w:val="ListParagraph"/>
+        <w:pStyle w:val="Prrafodelista"/>
         <w:ind w:left="792"/>
         <w:jc w:val="both"/>
       </w:pPr>
@@ -553,44 +445,34 @@
     </w:p>
     <w:p>
       <w:pPr>
-        <w:pStyle w:val="ListParagraph"/>
+        <w:pStyle w:val="Prrafodelista"/>
         <w:ind w:left="792"/>
         <w:jc w:val="both"/>
       </w:pPr>
     </w:p>
     <w:p>
       <w:pPr>
-        <w:pStyle w:val="ListParagraph"/>
+        <w:pStyle w:val="Prrafodelista"/>
         <w:numPr>
           <w:ilvl w:val="1"/>
           <w:numId w:val="5"/>
         </w:numPr>
         <w:jc w:val="both"/>
       </w:pPr>
-      <w:proofErr w:type="spellStart"/>
-      <w:r>
-        <w:t>Problem</w:t>
-      </w:r>
-      <w:proofErr w:type="spellEnd"/>
-      <w:r>
-        <w:t xml:space="preserve"> </w:t>
-      </w:r>
-      <w:proofErr w:type="spellStart"/>
-      <w:r>
-        <w:t>statement</w:t>
-      </w:r>
-      <w:proofErr w:type="spellEnd"/>
-    </w:p>
-    <w:p>
-      <w:pPr>
-        <w:pStyle w:val="ListParagraph"/>
+      <w:r>
+        <w:t>Problem statement</w:t>
+      </w:r>
+    </w:p>
+    <w:p>
+      <w:pPr>
+        <w:pStyle w:val="Prrafodelista"/>
         <w:ind w:left="792"/>
         <w:jc w:val="both"/>
       </w:pPr>
     </w:p>
     <w:p>
       <w:pPr>
-        <w:pStyle w:val="ListParagraph"/>
+        <w:pStyle w:val="Prrafodelista"/>
         <w:ind w:left="792"/>
         <w:jc w:val="both"/>
       </w:pPr>
@@ -606,33 +488,23 @@
     </w:p>
     <w:p>
       <w:pPr>
-        <w:pStyle w:val="ListParagraph"/>
+        <w:pStyle w:val="Prrafodelista"/>
         <w:ind w:left="792"/>
         <w:jc w:val="both"/>
       </w:pPr>
     </w:p>
     <w:p>
       <w:pPr>
-        <w:pStyle w:val="ListParagraph"/>
+        <w:pStyle w:val="Prrafodelista"/>
         <w:numPr>
           <w:ilvl w:val="1"/>
           <w:numId w:val="5"/>
         </w:numPr>
         <w:jc w:val="both"/>
       </w:pPr>
-      <w:proofErr w:type="spellStart"/>
-      <w:r>
-        <w:t>Team</w:t>
-      </w:r>
-      <w:proofErr w:type="spellEnd"/>
-      <w:r>
-        <w:t xml:space="preserve"> Project </w:t>
-      </w:r>
-      <w:proofErr w:type="spellStart"/>
-      <w:r>
-        <w:t>information</w:t>
-      </w:r>
-      <w:proofErr w:type="spellEnd"/>
+      <w:r>
+        <w:t>Team Project information</w:t>
+      </w:r>
     </w:p>
     <w:tbl>
       <w:tblPr>
@@ -1085,7 +957,6 @@
                 <w:lang w:eastAsia="es-MX"/>
               </w:rPr>
             </w:pPr>
-            <w:proofErr w:type="spellStart"/>
             <w:r>
               <w:rPr>
                 <w:rFonts w:eastAsia="Times New Roman" w:cs="Arial"/>
@@ -1093,17 +964,7 @@
                 <w:szCs w:val="16"/>
                 <w:lang w:eastAsia="es-MX"/>
               </w:rPr>
-              <w:t>Julian</w:t>
-            </w:r>
-            <w:proofErr w:type="spellEnd"/>
-            <w:r>
-              <w:rPr>
-                <w:rFonts w:eastAsia="Times New Roman" w:cs="Arial"/>
-                <w:sz w:val="20"/>
-                <w:szCs w:val="16"/>
-                <w:lang w:eastAsia="es-MX"/>
-              </w:rPr>
-              <w:t xml:space="preserve"> Andrés Aguirre</w:t>
+              <w:t>Julian Andrés Aguirre</w:t>
             </w:r>
           </w:p>
         </w:tc>
@@ -1146,51 +1007,41 @@
     </w:tbl>
     <w:p>
       <w:pPr>
-        <w:pStyle w:val="ListParagraph"/>
+        <w:pStyle w:val="Prrafodelista"/>
         <w:ind w:left="792"/>
         <w:jc w:val="both"/>
       </w:pPr>
     </w:p>
     <w:p>
       <w:pPr>
-        <w:pStyle w:val="ListParagraph"/>
+        <w:pStyle w:val="Prrafodelista"/>
         <w:ind w:left="792"/>
         <w:jc w:val="both"/>
       </w:pPr>
     </w:p>
     <w:p>
       <w:pPr>
-        <w:pStyle w:val="ListParagraph"/>
+        <w:pStyle w:val="Prrafodelista"/>
         <w:numPr>
           <w:ilvl w:val="0"/>
           <w:numId w:val="5"/>
         </w:numPr>
         <w:jc w:val="both"/>
       </w:pPr>
-      <w:proofErr w:type="spellStart"/>
-      <w:r>
-        <w:t>Statement</w:t>
-      </w:r>
-      <w:proofErr w:type="spellEnd"/>
-      <w:r>
-        <w:t xml:space="preserve"> of funcional </w:t>
-      </w:r>
-      <w:proofErr w:type="spellStart"/>
-      <w:r>
-        <w:t>requirements</w:t>
-      </w:r>
-      <w:proofErr w:type="spellEnd"/>
-    </w:p>
-    <w:p>
-      <w:pPr>
-        <w:pStyle w:val="ListParagraph"/>
+      <w:r>
+        <w:t>Statement of funcional requirements</w:t>
+      </w:r>
+    </w:p>
+    <w:p>
+      <w:pPr>
+        <w:pStyle w:val="Prrafodelista"/>
         <w:ind w:left="360"/>
         <w:jc w:val="both"/>
       </w:pPr>
     </w:p>
     <w:p>
       <w:pPr>
-        <w:pStyle w:val="ListParagraph"/>
+        <w:pStyle w:val="Prrafodelista"/>
         <w:numPr>
           <w:ilvl w:val="1"/>
           <w:numId w:val="5"/>
@@ -1209,7 +1060,7 @@
     </w:p>
     <w:tbl>
       <w:tblPr>
-        <w:tblStyle w:val="TableGrid"/>
+        <w:tblStyle w:val="Tablaconcuadrcula"/>
         <w:tblW w:w="0" w:type="auto"/>
         <w:tblLook w:val="04A0" w:firstRow="1" w:lastRow="0" w:firstColumn="1" w:lastColumn="0" w:noHBand="0" w:noVBand="1"/>
       </w:tblPr>
@@ -1230,7 +1081,6 @@
                 <w:lang w:val="en-US"/>
               </w:rPr>
             </w:pPr>
-            <w:proofErr w:type="spellStart"/>
             <w:r>
               <w:rPr>
                 <w:b/>
@@ -1238,7 +1088,6 @@
               </w:rPr>
               <w:t>Número</w:t>
             </w:r>
-            <w:proofErr w:type="spellEnd"/>
           </w:p>
         </w:tc>
         <w:tc>
@@ -1253,7 +1102,6 @@
                 <w:lang w:val="en-US"/>
               </w:rPr>
             </w:pPr>
-            <w:proofErr w:type="spellStart"/>
             <w:r>
               <w:rPr>
                 <w:b/>
@@ -1261,7 +1109,6 @@
               </w:rPr>
               <w:t>Requerimiento</w:t>
             </w:r>
-            <w:proofErr w:type="spellEnd"/>
           </w:p>
         </w:tc>
       </w:tr>
@@ -1682,7 +1529,7 @@
     </w:p>
     <w:p>
       <w:pPr>
-        <w:pStyle w:val="ListParagraph"/>
+        <w:pStyle w:val="Prrafodelista"/>
         <w:ind w:left="792"/>
         <w:jc w:val="both"/>
         <w:rPr>
@@ -1692,7 +1539,7 @@
     </w:p>
     <w:p>
       <w:pPr>
-        <w:pStyle w:val="ListParagraph"/>
+        <w:pStyle w:val="Prrafodelista"/>
         <w:numPr>
           <w:ilvl w:val="1"/>
           <w:numId w:val="5"/>
@@ -1712,7 +1559,7 @@
     </w:p>
     <w:p>
       <w:pPr>
-        <w:pStyle w:val="ListParagraph"/>
+        <w:pStyle w:val="Prrafodelista"/>
         <w:ind w:left="792"/>
         <w:jc w:val="both"/>
         <w:rPr>
@@ -1728,7 +1575,7 @@
     </w:p>
     <w:p>
       <w:pPr>
-        <w:pStyle w:val="ListParagraph"/>
+        <w:pStyle w:val="Prrafodelista"/>
         <w:ind w:left="792"/>
         <w:jc w:val="both"/>
         <w:rPr>
@@ -1738,7 +1585,7 @@
     </w:p>
     <w:p>
       <w:pPr>
-        <w:pStyle w:val="ListParagraph"/>
+        <w:pStyle w:val="Prrafodelista"/>
         <w:numPr>
           <w:ilvl w:val="0"/>
           <w:numId w:val="6"/>
@@ -1752,26 +1599,12 @@
         <w:rPr>
           <w:lang w:val="es-CO"/>
         </w:rPr>
-        <w:t xml:space="preserve">EF-1 Comparar programa </w:t>
-      </w:r>
-      <w:proofErr w:type="spellStart"/>
-      <w:r>
-        <w:rPr>
-          <w:lang w:val="es-CO"/>
-        </w:rPr>
-        <w:t>version</w:t>
-      </w:r>
-      <w:proofErr w:type="spellEnd"/>
-      <w:r>
-        <w:rPr>
-          <w:lang w:val="es-CO"/>
-        </w:rPr>
-        <w:t xml:space="preserve"> anterior.docx</w:t>
-      </w:r>
-    </w:p>
-    <w:p>
-      <w:pPr>
-        <w:pStyle w:val="ListParagraph"/>
+        <w:t>EF-1 Comparar programa version anterior.docx</w:t>
+      </w:r>
+    </w:p>
+    <w:p>
+      <w:pPr>
+        <w:pStyle w:val="Prrafodelista"/>
         <w:numPr>
           <w:ilvl w:val="0"/>
           <w:numId w:val="6"/>
@@ -1790,7 +1623,7 @@
     </w:p>
     <w:p>
       <w:pPr>
-        <w:pStyle w:val="ListParagraph"/>
+        <w:pStyle w:val="Prrafodelista"/>
         <w:numPr>
           <w:ilvl w:val="0"/>
           <w:numId w:val="6"/>
@@ -1809,7 +1642,7 @@
     </w:p>
     <w:p>
       <w:pPr>
-        <w:pStyle w:val="ListParagraph"/>
+        <w:pStyle w:val="Prrafodelista"/>
         <w:numPr>
           <w:ilvl w:val="0"/>
           <w:numId w:val="6"/>
@@ -1823,26 +1656,12 @@
         <w:rPr>
           <w:lang w:val="es-CO"/>
         </w:rPr>
-        <w:t xml:space="preserve">EF-4 Agregar etiqueta </w:t>
-      </w:r>
-      <w:proofErr w:type="spellStart"/>
-      <w:r>
-        <w:rPr>
-          <w:lang w:val="es-CO"/>
-        </w:rPr>
-        <w:t>numero</w:t>
-      </w:r>
-      <w:proofErr w:type="spellEnd"/>
-      <w:r>
-        <w:rPr>
-          <w:lang w:val="es-CO"/>
-        </w:rPr>
-        <w:t xml:space="preserve"> de cambio.docx</w:t>
-      </w:r>
-    </w:p>
-    <w:p>
-      <w:pPr>
-        <w:pStyle w:val="ListParagraph"/>
+        <w:t>EF-4 Agregar etiqueta numero de cambio.docx</w:t>
+      </w:r>
+    </w:p>
+    <w:p>
+      <w:pPr>
+        <w:pStyle w:val="Prrafodelista"/>
         <w:numPr>
           <w:ilvl w:val="0"/>
           <w:numId w:val="6"/>
@@ -1861,7 +1680,7 @@
     </w:p>
     <w:p>
       <w:pPr>
-        <w:pStyle w:val="ListParagraph"/>
+        <w:pStyle w:val="Prrafodelista"/>
         <w:numPr>
           <w:ilvl w:val="0"/>
           <w:numId w:val="6"/>
@@ -1880,7 +1699,7 @@
     </w:p>
     <w:p>
       <w:pPr>
-        <w:pStyle w:val="ListParagraph"/>
+        <w:pStyle w:val="Prrafodelista"/>
         <w:numPr>
           <w:ilvl w:val="0"/>
           <w:numId w:val="6"/>
@@ -1899,7 +1718,7 @@
     </w:p>
     <w:p>
       <w:pPr>
-        <w:pStyle w:val="ListParagraph"/>
+        <w:pStyle w:val="Prrafodelista"/>
         <w:numPr>
           <w:ilvl w:val="0"/>
           <w:numId w:val="6"/>
@@ -1918,7 +1737,7 @@
     </w:p>
     <w:p>
       <w:pPr>
-        <w:pStyle w:val="ListParagraph"/>
+        <w:pStyle w:val="Prrafodelista"/>
         <w:ind w:left="792"/>
         <w:jc w:val="both"/>
         <w:rPr>
@@ -1928,7 +1747,7 @@
     </w:p>
     <w:p>
       <w:pPr>
-        <w:pStyle w:val="ListParagraph"/>
+        <w:pStyle w:val="Prrafodelista"/>
         <w:ind w:left="792"/>
         <w:jc w:val="both"/>
         <w:rPr>
@@ -1944,7 +1763,7 @@
     </w:p>
     <w:p>
       <w:pPr>
-        <w:pStyle w:val="ListParagraph"/>
+        <w:pStyle w:val="Prrafodelista"/>
         <w:ind w:left="792"/>
         <w:jc w:val="both"/>
         <w:rPr>
@@ -1954,7 +1773,7 @@
     </w:p>
     <w:tbl>
       <w:tblPr>
-        <w:tblStyle w:val="TableGrid"/>
+        <w:tblStyle w:val="Tablaconcuadrcula"/>
         <w:tblW w:w="0" w:type="auto"/>
         <w:tblInd w:w="792" w:type="dxa"/>
         <w:tblLook w:val="04A0" w:firstRow="1" w:lastRow="0" w:firstColumn="1" w:lastColumn="0" w:noHBand="0" w:noVBand="1"/>
@@ -1970,7 +1789,7 @@
           </w:tcPr>
           <w:p>
             <w:pPr>
-              <w:pStyle w:val="ListParagraph"/>
+              <w:pStyle w:val="Prrafodelista"/>
               <w:ind w:left="0"/>
               <w:jc w:val="center"/>
               <w:rPr>
@@ -1993,7 +1812,7 @@
           </w:tcPr>
           <w:p>
             <w:pPr>
-              <w:pStyle w:val="ListParagraph"/>
+              <w:pStyle w:val="Prrafodelista"/>
               <w:ind w:left="0"/>
               <w:jc w:val="center"/>
               <w:rPr>
@@ -2018,7 +1837,7 @@
           </w:tcPr>
           <w:p>
             <w:pPr>
-              <w:pStyle w:val="ListParagraph"/>
+              <w:pStyle w:val="Prrafodelista"/>
               <w:numPr>
                 <w:ilvl w:val="0"/>
                 <w:numId w:val="7"/>
@@ -2057,26 +1876,12 @@
               <w:rPr>
                 <w:lang w:val="es-CO"/>
               </w:rPr>
-              <w:t xml:space="preserve">EF-1 Comparar programa </w:t>
-            </w:r>
-            <w:proofErr w:type="spellStart"/>
-            <w:r>
-              <w:rPr>
-                <w:lang w:val="es-CO"/>
-              </w:rPr>
-              <w:t>version</w:t>
-            </w:r>
-            <w:proofErr w:type="spellEnd"/>
-            <w:r>
-              <w:rPr>
-                <w:lang w:val="es-CO"/>
-              </w:rPr>
-              <w:t xml:space="preserve"> anterior.docx</w:t>
-            </w:r>
-          </w:p>
-          <w:p>
-            <w:pPr>
-              <w:pStyle w:val="ListParagraph"/>
+              <w:t>EF-1 Comparar programa version anterior.docx</w:t>
+            </w:r>
+          </w:p>
+          <w:p>
+            <w:pPr>
+              <w:pStyle w:val="Prrafodelista"/>
               <w:ind w:left="0"/>
               <w:jc w:val="both"/>
               <w:rPr>
@@ -2093,7 +1898,7 @@
           </w:tcPr>
           <w:p>
             <w:pPr>
-              <w:pStyle w:val="ListParagraph"/>
+              <w:pStyle w:val="Prrafodelista"/>
               <w:numPr>
                 <w:ilvl w:val="0"/>
                 <w:numId w:val="7"/>
@@ -2138,7 +1943,7 @@
           </w:tcPr>
           <w:p>
             <w:pPr>
-              <w:pStyle w:val="ListParagraph"/>
+              <w:pStyle w:val="Prrafodelista"/>
               <w:numPr>
                 <w:ilvl w:val="0"/>
                 <w:numId w:val="7"/>
@@ -2176,7 +1981,7 @@
           </w:p>
           <w:p>
             <w:pPr>
-              <w:pStyle w:val="ListParagraph"/>
+              <w:pStyle w:val="Prrafodelista"/>
               <w:ind w:left="0"/>
               <w:jc w:val="both"/>
               <w:rPr>
@@ -2193,7 +1998,7 @@
           </w:tcPr>
           <w:p>
             <w:pPr>
-              <w:pStyle w:val="ListParagraph"/>
+              <w:pStyle w:val="Prrafodelista"/>
               <w:numPr>
                 <w:ilvl w:val="0"/>
                 <w:numId w:val="7"/>
@@ -2231,7 +2036,7 @@
           </w:p>
           <w:p>
             <w:pPr>
-              <w:pStyle w:val="ListParagraph"/>
+              <w:pStyle w:val="Prrafodelista"/>
               <w:ind w:left="0"/>
               <w:jc w:val="both"/>
               <w:rPr>
@@ -2248,7 +2053,7 @@
           </w:tcPr>
           <w:p>
             <w:pPr>
-              <w:pStyle w:val="ListParagraph"/>
+              <w:pStyle w:val="Prrafodelista"/>
               <w:numPr>
                 <w:ilvl w:val="0"/>
                 <w:numId w:val="7"/>
@@ -2281,26 +2086,12 @@
               <w:rPr>
                 <w:lang w:val="es-CO"/>
               </w:rPr>
-              <w:t xml:space="preserve">EF-4 Agregar etiqueta </w:t>
-            </w:r>
-            <w:proofErr w:type="spellStart"/>
-            <w:r>
-              <w:rPr>
-                <w:lang w:val="es-CO"/>
-              </w:rPr>
-              <w:t>numero</w:t>
-            </w:r>
-            <w:proofErr w:type="spellEnd"/>
-            <w:r>
-              <w:rPr>
-                <w:lang w:val="es-CO"/>
-              </w:rPr>
-              <w:t xml:space="preserve"> de cambio.docx</w:t>
-            </w:r>
-          </w:p>
-          <w:p>
-            <w:pPr>
-              <w:pStyle w:val="ListParagraph"/>
+              <w:t>EF-4 Agregar etiqueta numero de cambio.docx</w:t>
+            </w:r>
+          </w:p>
+          <w:p>
+            <w:pPr>
+              <w:pStyle w:val="Prrafodelista"/>
               <w:ind w:left="0"/>
               <w:jc w:val="both"/>
               <w:rPr>
@@ -2317,7 +2108,7 @@
           </w:tcPr>
           <w:p>
             <w:pPr>
-              <w:pStyle w:val="ListParagraph"/>
+              <w:pStyle w:val="Prrafodelista"/>
               <w:numPr>
                 <w:ilvl w:val="0"/>
                 <w:numId w:val="7"/>
@@ -2355,7 +2146,7 @@
           </w:p>
           <w:p>
             <w:pPr>
-              <w:pStyle w:val="ListParagraph"/>
+              <w:pStyle w:val="Prrafodelista"/>
               <w:ind w:left="0"/>
               <w:jc w:val="both"/>
               <w:rPr>
@@ -2372,7 +2163,7 @@
           </w:tcPr>
           <w:p>
             <w:pPr>
-              <w:pStyle w:val="ListParagraph"/>
+              <w:pStyle w:val="Prrafodelista"/>
               <w:numPr>
                 <w:ilvl w:val="0"/>
                 <w:numId w:val="7"/>
@@ -2417,7 +2208,7 @@
           </w:tcPr>
           <w:p>
             <w:pPr>
-              <w:pStyle w:val="ListParagraph"/>
+              <w:pStyle w:val="Prrafodelista"/>
               <w:numPr>
                 <w:ilvl w:val="0"/>
                 <w:numId w:val="7"/>
@@ -2470,7 +2261,7 @@
           </w:tcPr>
           <w:p>
             <w:pPr>
-              <w:pStyle w:val="ListParagraph"/>
+              <w:pStyle w:val="Prrafodelista"/>
               <w:numPr>
                 <w:ilvl w:val="0"/>
                 <w:numId w:val="7"/>
@@ -2520,7 +2311,7 @@
     </w:tbl>
     <w:p>
       <w:pPr>
-        <w:pStyle w:val="ListParagraph"/>
+        <w:pStyle w:val="Prrafodelista"/>
         <w:ind w:left="792"/>
         <w:jc w:val="both"/>
         <w:rPr>
@@ -2530,7 +2321,7 @@
     </w:p>
     <w:p>
       <w:pPr>
-        <w:pStyle w:val="ListParagraph"/>
+        <w:pStyle w:val="Prrafodelista"/>
         <w:ind w:left="792"/>
         <w:jc w:val="both"/>
         <w:rPr>
@@ -2540,7 +2331,7 @@
     </w:p>
     <w:p>
       <w:pPr>
-        <w:pStyle w:val="ListParagraph"/>
+        <w:pStyle w:val="Prrafodelista"/>
         <w:numPr>
           <w:ilvl w:val="1"/>
           <w:numId w:val="5"/>
@@ -2559,7 +2350,7 @@
     </w:p>
     <w:tbl>
       <w:tblPr>
-        <w:tblStyle w:val="TableGrid"/>
+        <w:tblStyle w:val="Tablaconcuadrcula"/>
         <w:tblW w:w="0" w:type="auto"/>
         <w:tblLook w:val="04A0" w:firstRow="1" w:lastRow="0" w:firstColumn="1" w:lastColumn="0" w:noHBand="0" w:noVBand="1"/>
       </w:tblPr>
@@ -2580,7 +2371,6 @@
                 <w:lang w:val="en-US"/>
               </w:rPr>
             </w:pPr>
-            <w:proofErr w:type="spellStart"/>
             <w:r>
               <w:rPr>
                 <w:b/>
@@ -2588,7 +2378,6 @@
               </w:rPr>
               <w:t>Número</w:t>
             </w:r>
-            <w:proofErr w:type="spellEnd"/>
           </w:p>
         </w:tc>
         <w:tc>
@@ -2603,7 +2392,6 @@
                 <w:lang w:val="en-US"/>
               </w:rPr>
             </w:pPr>
-            <w:proofErr w:type="spellStart"/>
             <w:r>
               <w:rPr>
                 <w:b/>
@@ -2611,7 +2399,6 @@
               </w:rPr>
               <w:t>Requerimiento</w:t>
             </w:r>
-            <w:proofErr w:type="spellEnd"/>
           </w:p>
         </w:tc>
       </w:tr>
@@ -2864,7 +2651,7 @@
     </w:tbl>
     <w:p>
       <w:pPr>
-        <w:pStyle w:val="ListParagraph"/>
+        <w:pStyle w:val="Prrafodelista"/>
         <w:ind w:left="792"/>
         <w:jc w:val="both"/>
         <w:rPr>
@@ -2874,7 +2661,7 @@
     </w:p>
     <w:p>
       <w:pPr>
-        <w:pStyle w:val="ListParagraph"/>
+        <w:pStyle w:val="Prrafodelista"/>
         <w:numPr>
           <w:ilvl w:val="1"/>
           <w:numId w:val="5"/>
@@ -2893,7 +2680,7 @@
     </w:p>
     <w:p>
       <w:pPr>
-        <w:pStyle w:val="ListParagraph"/>
+        <w:pStyle w:val="Prrafodelista"/>
         <w:ind w:left="792"/>
         <w:jc w:val="both"/>
         <w:rPr>
@@ -2903,7 +2690,7 @@
     </w:p>
     <w:tbl>
       <w:tblPr>
-        <w:tblStyle w:val="TableGrid"/>
+        <w:tblStyle w:val="Tablaconcuadrcula"/>
         <w:tblW w:w="0" w:type="auto"/>
         <w:tblLook w:val="04A0" w:firstRow="1" w:lastRow="0" w:firstColumn="1" w:lastColumn="0" w:noHBand="0" w:noVBand="1"/>
       </w:tblPr>
@@ -2924,7 +2711,6 @@
                 <w:lang w:val="en-US"/>
               </w:rPr>
             </w:pPr>
-            <w:proofErr w:type="spellStart"/>
             <w:r>
               <w:rPr>
                 <w:b/>
@@ -2932,7 +2718,6 @@
               </w:rPr>
               <w:t>Número</w:t>
             </w:r>
-            <w:proofErr w:type="spellEnd"/>
           </w:p>
         </w:tc>
         <w:tc>
@@ -2947,7 +2732,6 @@
                 <w:lang w:val="en-US"/>
               </w:rPr>
             </w:pPr>
-            <w:proofErr w:type="spellStart"/>
             <w:r>
               <w:rPr>
                 <w:b/>
@@ -2955,7 +2739,6 @@
               </w:rPr>
               <w:t>Requerimiento</w:t>
             </w:r>
-            <w:proofErr w:type="spellEnd"/>
           </w:p>
         </w:tc>
       </w:tr>
@@ -3082,7 +2865,7 @@
     </w:tbl>
     <w:p>
       <w:pPr>
-        <w:pStyle w:val="ListParagraph"/>
+        <w:pStyle w:val="Prrafodelista"/>
         <w:ind w:left="792"/>
         <w:jc w:val="both"/>
         <w:rPr>
@@ -3092,7 +2875,7 @@
     </w:p>
     <w:p>
       <w:pPr>
-        <w:pStyle w:val="ListParagraph"/>
+        <w:pStyle w:val="Prrafodelista"/>
         <w:numPr>
           <w:ilvl w:val="1"/>
           <w:numId w:val="5"/>
@@ -3111,7 +2894,7 @@
     </w:p>
     <w:p>
       <w:pPr>
-        <w:pStyle w:val="ListParagraph"/>
+        <w:pStyle w:val="Prrafodelista"/>
         <w:ind w:left="360"/>
         <w:jc w:val="both"/>
         <w:rPr>
@@ -3121,7 +2904,7 @@
     </w:p>
     <w:p>
       <w:pPr>
-        <w:pStyle w:val="ListParagraph"/>
+        <w:pStyle w:val="Prrafodelista"/>
         <w:numPr>
           <w:ilvl w:val="0"/>
           <w:numId w:val="5"/>
@@ -3140,7 +2923,7 @@
     </w:p>
     <w:p>
       <w:pPr>
-        <w:pStyle w:val="ListParagraph"/>
+        <w:pStyle w:val="Prrafodelista"/>
         <w:ind w:left="360"/>
         <w:jc w:val="both"/>
         <w:rPr>
@@ -3150,7 +2933,7 @@
     </w:p>
     <w:p>
       <w:pPr>
-        <w:pStyle w:val="ListParagraph"/>
+        <w:pStyle w:val="Prrafodelista"/>
         <w:numPr>
           <w:ilvl w:val="0"/>
           <w:numId w:val="5"/>
@@ -3169,7 +2952,7 @@
     </w:p>
     <w:p>
       <w:pPr>
-        <w:pStyle w:val="ListParagraph"/>
+        <w:pStyle w:val="Prrafodelista"/>
         <w:ind w:left="360"/>
         <w:jc w:val="both"/>
         <w:rPr>
@@ -3179,7 +2962,7 @@
     </w:p>
     <w:p>
       <w:pPr>
-        <w:pStyle w:val="ListParagraph"/>
+        <w:pStyle w:val="Prrafodelista"/>
         <w:numPr>
           <w:ilvl w:val="1"/>
           <w:numId w:val="5"/>
@@ -3198,17 +2981,112 @@
     </w:p>
     <w:p>
       <w:pPr>
-        <w:pStyle w:val="ListParagraph"/>
-        <w:ind w:left="792"/>
-        <w:jc w:val="both"/>
-        <w:rPr>
-          <w:lang w:val="en-US"/>
-        </w:rPr>
-      </w:pPr>
-    </w:p>
-    <w:p>
-      <w:pPr>
-        <w:pStyle w:val="ListParagraph"/>
+        <w:ind w:left="360"/>
+        <w:jc w:val="both"/>
+        <w:rPr>
+          <w:lang w:val="es-CO"/>
+        </w:rPr>
+      </w:pPr>
+      <w:r>
+        <w:rPr>
+          <w:lang w:val="es-CO"/>
+        </w:rPr>
+        <w:t xml:space="preserve">La interfaz de usuario </w:t>
+      </w:r>
+      <w:r>
+        <w:rPr>
+          <w:lang w:val="es-CO"/>
+        </w:rPr>
+        <w:t>será</w:t>
+      </w:r>
+      <w:r>
+        <w:rPr>
+          <w:lang w:val="es-CO"/>
+        </w:rPr>
+        <w:t xml:space="preserve"> bastante sencill</w:t>
+      </w:r>
+      <w:r>
+        <w:rPr>
+          <w:lang w:val="es-CO"/>
+        </w:rPr>
+        <w:t>a y ofrecerá al usuario una interacción simple que le permitirá:</w:t>
+      </w:r>
+    </w:p>
+    <w:p>
+      <w:pPr>
+        <w:pStyle w:val="Prrafodelista"/>
+        <w:numPr>
+          <w:ilvl w:val="0"/>
+          <w:numId w:val="9"/>
+        </w:numPr>
+        <w:jc w:val="both"/>
+        <w:rPr>
+          <w:lang w:val="es-CO"/>
+        </w:rPr>
+      </w:pPr>
+      <w:r>
+        <w:rPr>
+          <w:lang w:val="es-CO"/>
+        </w:rPr>
+        <w:t xml:space="preserve">Registrar cambios sobre una versión permitiendo ingresar: </w:t>
+      </w:r>
+      <w:r>
+        <w:rPr>
+          <w:lang w:val="es-CO"/>
+        </w:rPr>
+        <w:t xml:space="preserve">versión anterior, versión actual, </w:t>
+      </w:r>
+      <w:r>
+        <w:rPr>
+          <w:lang w:val="es-CO"/>
+        </w:rPr>
+        <w:t>nombre</w:t>
+      </w:r>
+      <w:r>
+        <w:rPr>
+          <w:lang w:val="es-CO"/>
+        </w:rPr>
+        <w:t xml:space="preserve"> de quién realiza el cambio y comentarios relacionados.</w:t>
+      </w:r>
+    </w:p>
+    <w:p>
+      <w:pPr>
+        <w:pStyle w:val="Prrafodelista"/>
+        <w:numPr>
+          <w:ilvl w:val="0"/>
+          <w:numId w:val="9"/>
+        </w:numPr>
+        <w:jc w:val="both"/>
+        <w:rPr>
+          <w:lang w:val="es-CO"/>
+        </w:rPr>
+      </w:pPr>
+      <w:r>
+        <w:rPr>
+          <w:lang w:val="es-CO"/>
+        </w:rPr>
+        <w:lastRenderedPageBreak/>
+        <w:t>Cargar dos versiones par</w:t>
+      </w:r>
+      <w:r>
+        <w:rPr>
+          <w:lang w:val="es-CO"/>
+        </w:rPr>
+        <w:t>a ser comparadas por el sistema y así verificar cómo el contenido de las versiones ha cambiado y realizar la respectiva traza de cambios del programa.</w:t>
+      </w:r>
+    </w:p>
+    <w:p>
+      <w:pPr>
+        <w:ind w:left="360"/>
+        <w:jc w:val="both"/>
+        <w:rPr>
+          <w:lang w:val="es-CO"/>
+        </w:rPr>
+      </w:pPr>
+    </w:p>
+    <w:p>
+      <w:pPr>
+        <w:pStyle w:val="Prrafodelista"/>
         <w:numPr>
           <w:ilvl w:val="1"/>
           <w:numId w:val="5"/>
@@ -3227,17 +3105,385 @@
     </w:p>
     <w:p>
       <w:pPr>
-        <w:pStyle w:val="ListParagraph"/>
+        <w:pStyle w:val="Prrafodelista"/>
+        <w:ind w:left="360"/>
+        <w:jc w:val="both"/>
+        <w:rPr>
+          <w:lang w:val="en-US"/>
+        </w:rPr>
+      </w:pPr>
+    </w:p>
+    <w:p>
+      <w:pPr>
+        <w:pStyle w:val="Prrafodelista"/>
+        <w:ind w:left="360"/>
+        <w:jc w:val="both"/>
+        <w:rPr>
+          <w:lang w:val="en-US"/>
+        </w:rPr>
+      </w:pPr>
+      <w:r>
+        <w:rPr>
+          <w:lang w:val="en-US"/>
+        </w:rPr>
+        <w:t>Se consideran los siguientes prototipos de pantalla:</w:t>
+      </w:r>
+      <w:bookmarkStart w:id="0" w:name="_GoBack"/>
+      <w:bookmarkEnd w:id="0"/>
+    </w:p>
+    <w:p>
+      <w:pPr>
+        <w:keepNext/>
+        <w:jc w:val="center"/>
+      </w:pPr>
+      <w:r>
+        <w:rPr>
+          <w:noProof/>
+          <w:lang w:val="es-CO" w:eastAsia="es-CO"/>
+        </w:rPr>
+        <w:drawing>
+          <wp:inline distT="0" distB="0" distL="0" distR="0" wp14:anchorId="3B19DF31" wp14:editId="6A942846">
+            <wp:extent cx="4391025" cy="1514475"/>
+            <wp:effectExtent l="0" t="0" r="0" b="0"/>
+            <wp:docPr id="4" name="0 Imagen"/>
+            <wp:cNvGraphicFramePr>
+              <a:graphicFrameLocks xmlns:a="http://schemas.openxmlformats.org/drawingml/2006/main" noChangeAspect="1"/>
+            </wp:cNvGraphicFramePr>
+            <a:graphic xmlns:a="http://schemas.openxmlformats.org/drawingml/2006/main">
+              <a:graphicData uri="http://schemas.openxmlformats.org/drawingml/2006/picture">
+                <pic:pic xmlns:pic="http://schemas.openxmlformats.org/drawingml/2006/picture">
+                  <pic:nvPicPr>
+                    <pic:cNvPr id="0" name="EF-1 Frame1.png"/>
+                    <pic:cNvPicPr/>
+                  </pic:nvPicPr>
+                  <pic:blipFill>
+                    <a:blip r:embed="rId7">
+                      <a:extLst>
+                        <a:ext uri="{28A0092B-C50C-407E-A947-70E740481C1C}">
+                          <a14:useLocalDpi xmlns:a14="http://schemas.microsoft.com/office/drawing/2010/main" val="0"/>
+                        </a:ext>
+                      </a:extLst>
+                    </a:blip>
+                    <a:stretch>
+                      <a:fillRect/>
+                    </a:stretch>
+                  </pic:blipFill>
+                  <pic:spPr>
+                    <a:xfrm>
+                      <a:off x="0" y="0"/>
+                      <a:ext cx="4391025" cy="1514475"/>
+                    </a:xfrm>
+                    <a:prstGeom prst="rect">
+                      <a:avLst/>
+                    </a:prstGeom>
+                  </pic:spPr>
+                </pic:pic>
+              </a:graphicData>
+            </a:graphic>
+          </wp:inline>
+        </w:drawing>
+      </w:r>
+    </w:p>
+    <w:p>
+      <w:pPr>
+        <w:pStyle w:val="Epgrafe"/>
+        <w:jc w:val="center"/>
+        <w:rPr>
+          <w:lang w:val="es-CO"/>
+        </w:rPr>
+      </w:pPr>
+      <w:r>
+        <w:t xml:space="preserve">Ilustración </w:t>
+      </w:r>
+      <w:fldSimple w:instr=" SEQ Ilustración \* ARABIC ">
+        <w:r>
+          <w:rPr>
+            <w:noProof/>
+          </w:rPr>
+          <w:t>1</w:t>
+        </w:r>
+      </w:fldSimple>
+      <w:r>
+        <w:t xml:space="preserve"> </w:t>
+      </w:r>
+      <w:r>
+        <w:t>Ventana de selección de versión anterior</w:t>
+      </w:r>
+    </w:p>
+    <w:p>
+      <w:pPr>
+        <w:jc w:val="center"/>
+        <w:rPr>
+          <w:lang w:val="es-CO"/>
+        </w:rPr>
+      </w:pPr>
+    </w:p>
+    <w:p>
+      <w:pPr>
+        <w:keepNext/>
+        <w:jc w:val="center"/>
+      </w:pPr>
+      <w:r>
+        <w:rPr>
+          <w:noProof/>
+          <w:lang w:val="es-CO" w:eastAsia="es-CO"/>
+        </w:rPr>
+        <w:drawing>
+          <wp:inline distT="0" distB="0" distL="0" distR="0" wp14:anchorId="20D6A1A5" wp14:editId="6503F38E">
+            <wp:extent cx="4391025" cy="1514475"/>
+            <wp:effectExtent l="0" t="0" r="0" b="0"/>
+            <wp:docPr id="3" name="0 Imagen"/>
+            <wp:cNvGraphicFramePr>
+              <a:graphicFrameLocks xmlns:a="http://schemas.openxmlformats.org/drawingml/2006/main" noChangeAspect="1"/>
+            </wp:cNvGraphicFramePr>
+            <a:graphic xmlns:a="http://schemas.openxmlformats.org/drawingml/2006/main">
+              <a:graphicData uri="http://schemas.openxmlformats.org/drawingml/2006/picture">
+                <pic:pic xmlns:pic="http://schemas.openxmlformats.org/drawingml/2006/picture">
+                  <pic:nvPicPr>
+                    <pic:cNvPr id="0" name="EF-1 Frame 2.png"/>
+                    <pic:cNvPicPr/>
+                  </pic:nvPicPr>
+                  <pic:blipFill>
+                    <a:blip r:embed="rId8">
+                      <a:extLst>
+                        <a:ext uri="{28A0092B-C50C-407E-A947-70E740481C1C}">
+                          <a14:useLocalDpi xmlns:a14="http://schemas.microsoft.com/office/drawing/2010/main" val="0"/>
+                        </a:ext>
+                      </a:extLst>
+                    </a:blip>
+                    <a:stretch>
+                      <a:fillRect/>
+                    </a:stretch>
+                  </pic:blipFill>
+                  <pic:spPr>
+                    <a:xfrm>
+                      <a:off x="0" y="0"/>
+                      <a:ext cx="4391025" cy="1514475"/>
+                    </a:xfrm>
+                    <a:prstGeom prst="rect">
+                      <a:avLst/>
+                    </a:prstGeom>
+                  </pic:spPr>
+                </pic:pic>
+              </a:graphicData>
+            </a:graphic>
+          </wp:inline>
+        </w:drawing>
+      </w:r>
+    </w:p>
+    <w:p>
+      <w:pPr>
+        <w:pStyle w:val="Epgrafe"/>
+        <w:jc w:val="center"/>
+        <w:rPr>
+          <w:lang w:val="es-CO"/>
+        </w:rPr>
+      </w:pPr>
+      <w:r>
+        <w:t xml:space="preserve">Ilustración </w:t>
+      </w:r>
+      <w:fldSimple w:instr=" SEQ Ilustración \* ARABIC ">
+        <w:r>
+          <w:rPr>
+            <w:noProof/>
+          </w:rPr>
+          <w:t>2</w:t>
+        </w:r>
+      </w:fldSimple>
+      <w:r>
+        <w:t xml:space="preserve"> Ventana de selección de versión actual</w:t>
+      </w:r>
+    </w:p>
+    <w:p>
+      <w:pPr>
+        <w:pStyle w:val="Prrafodelista"/>
+        <w:keepNext/>
         <w:ind w:left="792"/>
-        <w:jc w:val="both"/>
-        <w:rPr>
-          <w:lang w:val="en-US"/>
-        </w:rPr>
-      </w:pPr>
-    </w:p>
-    <w:p>
-      <w:pPr>
-        <w:pStyle w:val="ListParagraph"/>
+        <w:jc w:val="center"/>
+      </w:pPr>
+      <w:r>
+        <w:rPr>
+          <w:noProof/>
+          <w:lang w:val="es-CO" w:eastAsia="es-CO"/>
+        </w:rPr>
+        <w:lastRenderedPageBreak/>
+        <w:drawing>
+          <wp:inline distT="0" distB="0" distL="0" distR="0" wp14:anchorId="5A6E7FEB" wp14:editId="5C2E4D16">
+            <wp:extent cx="4086225" cy="3219450"/>
+            <wp:effectExtent l="0" t="0" r="0" b="0"/>
+            <wp:docPr id="5" name="0 Imagen"/>
+            <wp:cNvGraphicFramePr>
+              <a:graphicFrameLocks xmlns:a="http://schemas.openxmlformats.org/drawingml/2006/main" noChangeAspect="1"/>
+            </wp:cNvGraphicFramePr>
+            <a:graphic xmlns:a="http://schemas.openxmlformats.org/drawingml/2006/main">
+              <a:graphicData uri="http://schemas.openxmlformats.org/drawingml/2006/picture">
+                <pic:pic xmlns:pic="http://schemas.openxmlformats.org/drawingml/2006/picture">
+                  <pic:nvPicPr>
+                    <pic:cNvPr id="0" name="EF-1 Last Frame.png"/>
+                    <pic:cNvPicPr/>
+                  </pic:nvPicPr>
+                  <pic:blipFill>
+                    <a:blip r:embed="rId9">
+                      <a:extLst>
+                        <a:ext uri="{28A0092B-C50C-407E-A947-70E740481C1C}">
+                          <a14:useLocalDpi xmlns:a14="http://schemas.microsoft.com/office/drawing/2010/main" val="0"/>
+                        </a:ext>
+                      </a:extLst>
+                    </a:blip>
+                    <a:stretch>
+                      <a:fillRect/>
+                    </a:stretch>
+                  </pic:blipFill>
+                  <pic:spPr>
+                    <a:xfrm>
+                      <a:off x="0" y="0"/>
+                      <a:ext cx="4086225" cy="3219450"/>
+                    </a:xfrm>
+                    <a:prstGeom prst="rect">
+                      <a:avLst/>
+                    </a:prstGeom>
+                  </pic:spPr>
+                </pic:pic>
+              </a:graphicData>
+            </a:graphic>
+          </wp:inline>
+        </w:drawing>
+      </w:r>
+    </w:p>
+    <w:p>
+      <w:pPr>
+        <w:pStyle w:val="Epgrafe"/>
+        <w:jc w:val="center"/>
+        <w:rPr>
+          <w:lang w:val="es-CO"/>
+        </w:rPr>
+      </w:pPr>
+      <w:r>
+        <w:t xml:space="preserve">Ilustración </w:t>
+      </w:r>
+      <w:fldSimple w:instr=" SEQ Ilustración \* ARABIC ">
+        <w:r>
+          <w:rPr>
+            <w:noProof/>
+          </w:rPr>
+          <w:t>3</w:t>
+        </w:r>
+      </w:fldSimple>
+      <w:r>
+        <w:t xml:space="preserve"> Ventana de registro de cambios efectuados sobre el programa</w:t>
+      </w:r>
+    </w:p>
+    <w:p>
+      <w:pPr>
+        <w:pStyle w:val="Prrafodelista"/>
+        <w:ind w:left="792"/>
+        <w:jc w:val="both"/>
+        <w:rPr>
+          <w:lang w:val="es-CO"/>
+        </w:rPr>
+      </w:pPr>
+    </w:p>
+    <w:p>
+      <w:pPr>
+        <w:pStyle w:val="Prrafodelista"/>
+        <w:keepNext/>
+        <w:ind w:left="792"/>
+        <w:jc w:val="center"/>
+      </w:pPr>
+      <w:r>
+        <w:rPr>
+          <w:noProof/>
+          <w:lang w:val="es-CO" w:eastAsia="es-CO"/>
+        </w:rPr>
+        <w:drawing>
+          <wp:inline distT="0" distB="0" distL="0" distR="0" wp14:anchorId="48C6F57E" wp14:editId="13C4C54F">
+            <wp:extent cx="3343275" cy="2733675"/>
+            <wp:effectExtent l="0" t="0" r="0" b="0"/>
+            <wp:docPr id="7" name="0 Imagen"/>
+            <wp:cNvGraphicFramePr>
+              <a:graphicFrameLocks xmlns:a="http://schemas.openxmlformats.org/drawingml/2006/main" noChangeAspect="1"/>
+            </wp:cNvGraphicFramePr>
+            <a:graphic xmlns:a="http://schemas.openxmlformats.org/drawingml/2006/main">
+              <a:graphicData uri="http://schemas.openxmlformats.org/drawingml/2006/picture">
+                <pic:pic xmlns:pic="http://schemas.openxmlformats.org/drawingml/2006/picture">
+                  <pic:nvPicPr>
+                    <pic:cNvPr id="0" name="EF-4 Frame.png"/>
+                    <pic:cNvPicPr/>
+                  </pic:nvPicPr>
+                  <pic:blipFill>
+                    <a:blip r:embed="rId10">
+                      <a:extLst>
+                        <a:ext uri="{28A0092B-C50C-407E-A947-70E740481C1C}">
+                          <a14:useLocalDpi xmlns:a14="http://schemas.microsoft.com/office/drawing/2010/main" val="0"/>
+                        </a:ext>
+                      </a:extLst>
+                    </a:blip>
+                    <a:stretch>
+                      <a:fillRect/>
+                    </a:stretch>
+                  </pic:blipFill>
+                  <pic:spPr>
+                    <a:xfrm>
+                      <a:off x="0" y="0"/>
+                      <a:ext cx="3343275" cy="2733675"/>
+                    </a:xfrm>
+                    <a:prstGeom prst="rect">
+                      <a:avLst/>
+                    </a:prstGeom>
+                  </pic:spPr>
+                </pic:pic>
+              </a:graphicData>
+            </a:graphic>
+          </wp:inline>
+        </w:drawing>
+      </w:r>
+    </w:p>
+    <w:p>
+      <w:pPr>
+        <w:pStyle w:val="Epgrafe"/>
+        <w:jc w:val="center"/>
+        <w:rPr>
+          <w:lang w:val="es-CO"/>
+        </w:rPr>
+      </w:pPr>
+      <w:r>
+        <w:t xml:space="preserve">Ilustración </w:t>
+      </w:r>
+      <w:fldSimple w:instr=" SEQ Ilustración \* ARABIC ">
+        <w:r>
+          <w:rPr>
+            <w:noProof/>
+          </w:rPr>
+          <w:t>4</w:t>
+        </w:r>
+      </w:fldSimple>
+      <w:r>
+        <w:t xml:space="preserve"> Ventana que permite seleccionar versiones a comparar</w:t>
+      </w:r>
+    </w:p>
+    <w:p>
+      <w:pPr>
+        <w:pStyle w:val="Prrafodelista"/>
+        <w:ind w:left="792"/>
+        <w:jc w:val="center"/>
+        <w:rPr>
+          <w:lang w:val="es-CO"/>
+        </w:rPr>
+      </w:pPr>
+    </w:p>
+    <w:p>
+      <w:pPr>
+        <w:pStyle w:val="Prrafodelista"/>
+        <w:ind w:left="792"/>
+        <w:jc w:val="center"/>
+        <w:rPr>
+          <w:lang w:val="es-CO"/>
+        </w:rPr>
+      </w:pPr>
+    </w:p>
+    <w:p>
+      <w:pPr>
+        <w:pStyle w:val="Prrafodelista"/>
         <w:numPr>
           <w:ilvl w:val="0"/>
           <w:numId w:val="5"/>
@@ -3256,7 +3502,7 @@
     </w:p>
     <w:p>
       <w:pPr>
-        <w:pStyle w:val="ListParagraph"/>
+        <w:pStyle w:val="Prrafodelista"/>
         <w:ind w:left="792"/>
         <w:jc w:val="both"/>
         <w:rPr>
@@ -3266,7 +3512,7 @@
     </w:p>
     <w:p>
       <w:pPr>
-        <w:pStyle w:val="ListParagraph"/>
+        <w:pStyle w:val="Prrafodelista"/>
         <w:numPr>
           <w:ilvl w:val="1"/>
           <w:numId w:val="5"/>
@@ -3285,7 +3531,7 @@
     </w:p>
     <w:p>
       <w:pPr>
-        <w:pStyle w:val="ListParagraph"/>
+        <w:pStyle w:val="Prrafodelista"/>
         <w:ind w:left="708"/>
         <w:jc w:val="both"/>
         <w:rPr>
@@ -3295,7 +3541,7 @@
     </w:p>
     <w:p>
       <w:pPr>
-        <w:pStyle w:val="ListParagraph"/>
+        <w:pStyle w:val="Prrafodelista"/>
         <w:numPr>
           <w:ilvl w:val="1"/>
           <w:numId w:val="5"/>
@@ -3309,12 +3555,13 @@
         <w:rPr>
           <w:lang w:val="en-US"/>
         </w:rPr>
+        <w:lastRenderedPageBreak/>
         <w:t>Development constraints</w:t>
       </w:r>
     </w:p>
     <w:p>
       <w:pPr>
-        <w:pStyle w:val="ListParagraph"/>
+        <w:pStyle w:val="Prrafodelista"/>
         <w:numPr>
           <w:ilvl w:val="2"/>
           <w:numId w:val="5"/>
@@ -3345,7 +3592,7 @@
     </w:p>
     <w:p>
       <w:pPr>
-        <w:pStyle w:val="ListParagraph"/>
+        <w:pStyle w:val="Prrafodelista"/>
         <w:numPr>
           <w:ilvl w:val="2"/>
           <w:numId w:val="5"/>
@@ -3364,7 +3611,7 @@
     </w:p>
     <w:p>
       <w:pPr>
-        <w:pStyle w:val="ListParagraph"/>
+        <w:pStyle w:val="Prrafodelista"/>
         <w:numPr>
           <w:ilvl w:val="2"/>
           <w:numId w:val="5"/>
@@ -3383,15 +3630,15 @@
     </w:p>
     <w:p>
       <w:pPr>
-        <w:pStyle w:val="ListParagraph"/>
-        <w:rPr>
-          <w:lang w:val="es-CO"/>
-        </w:rPr>
-      </w:pPr>
-    </w:p>
-    <w:p>
-      <w:pPr>
-        <w:pStyle w:val="ListParagraph"/>
+        <w:pStyle w:val="Prrafodelista"/>
+        <w:rPr>
+          <w:lang w:val="es-CO"/>
+        </w:rPr>
+      </w:pPr>
+    </w:p>
+    <w:p>
+      <w:pPr>
+        <w:pStyle w:val="Prrafodelista"/>
         <w:numPr>
           <w:ilvl w:val="0"/>
           <w:numId w:val="5"/>
@@ -3410,7 +3657,7 @@
     </w:p>
     <w:p>
       <w:pPr>
-        <w:pStyle w:val="ListParagraph"/>
+        <w:pStyle w:val="Prrafodelista"/>
         <w:ind w:left="792"/>
         <w:jc w:val="both"/>
         <w:rPr>
@@ -3420,7 +3667,7 @@
     </w:p>
     <w:p>
       <w:pPr>
-        <w:pStyle w:val="ListParagraph"/>
+        <w:pStyle w:val="Prrafodelista"/>
         <w:numPr>
           <w:ilvl w:val="1"/>
           <w:numId w:val="5"/>
@@ -3439,7 +3686,7 @@
     </w:p>
     <w:p>
       <w:pPr>
-        <w:pStyle w:val="ListParagraph"/>
+        <w:pStyle w:val="Prrafodelista"/>
         <w:numPr>
           <w:ilvl w:val="2"/>
           <w:numId w:val="5"/>
@@ -3458,7 +3705,7 @@
     </w:p>
     <w:p>
       <w:pPr>
-        <w:pStyle w:val="ListParagraph"/>
+        <w:pStyle w:val="Prrafodelista"/>
         <w:ind w:left="792"/>
         <w:jc w:val="both"/>
         <w:rPr>
@@ -3468,7 +3715,7 @@
     </w:p>
     <w:p>
       <w:pPr>
-        <w:pStyle w:val="ListParagraph"/>
+        <w:pStyle w:val="Prrafodelista"/>
         <w:numPr>
           <w:ilvl w:val="1"/>
           <w:numId w:val="5"/>
@@ -3487,7 +3734,7 @@
     </w:p>
     <w:p>
       <w:pPr>
-        <w:pStyle w:val="ListParagraph"/>
+        <w:pStyle w:val="Prrafodelista"/>
         <w:numPr>
           <w:ilvl w:val="2"/>
           <w:numId w:val="5"/>
@@ -3524,7 +3771,7 @@
     </w:p>
     <w:p>
       <w:pPr>
-        <w:pStyle w:val="ListParagraph"/>
+        <w:pStyle w:val="Prrafodelista"/>
         <w:ind w:left="360"/>
         <w:jc w:val="both"/>
         <w:rPr>
@@ -3534,7 +3781,7 @@
     </w:p>
     <w:p>
       <w:pPr>
-        <w:pStyle w:val="ListParagraph"/>
+        <w:pStyle w:val="Prrafodelista"/>
         <w:numPr>
           <w:ilvl w:val="0"/>
           <w:numId w:val="5"/>
@@ -3553,7 +3800,7 @@
     </w:p>
     <w:p>
       <w:pPr>
-        <w:pStyle w:val="ListParagraph"/>
+        <w:pStyle w:val="Prrafodelista"/>
         <w:ind w:left="360"/>
         <w:jc w:val="both"/>
         <w:rPr>
@@ -3563,7 +3810,7 @@
     </w:p>
     <w:p>
       <w:pPr>
-        <w:pStyle w:val="ListParagraph"/>
+        <w:pStyle w:val="Prrafodelista"/>
         <w:numPr>
           <w:ilvl w:val="0"/>
           <w:numId w:val="8"/>
@@ -3573,22 +3820,12 @@
           <w:lang w:val="en-US"/>
         </w:rPr>
       </w:pPr>
-      <w:proofErr w:type="spellStart"/>
-      <w:r>
-        <w:rPr>
-          <w:lang w:val="en-US"/>
-        </w:rPr>
-        <w:t>Apendice</w:t>
-      </w:r>
-      <w:proofErr w:type="spellEnd"/>
-      <w:r>
-        <w:rPr>
-          <w:lang w:val="en-US"/>
-        </w:rPr>
-        <w:t xml:space="preserve"> A, Introduction to Team Software Process, Watts S. Humphrey</w:t>
-      </w:r>
-      <w:bookmarkStart w:id="0" w:name="_GoBack"/>
-      <w:bookmarkEnd w:id="0"/>
+      <w:r>
+        <w:rPr>
+          <w:lang w:val="en-US"/>
+        </w:rPr>
+        <w:t>Apendice A, Introduction to Team Software Process, Watts S. Humphrey</w:t>
+      </w:r>
     </w:p>
     <w:p>
       <w:pPr>
@@ -3886,6 +4123,119 @@
     </w:lvl>
   </w:abstractNum>
   <w:abstractNum w:abstractNumId="3">
+    <w:nsid w:val="2F517E56"/>
+    <w:multiLevelType w:val="hybridMultilevel"/>
+    <w:tmpl w:val="ED3CAE34"/>
+    <w:lvl w:ilvl="0" w:tplc="240A0001">
+      <w:start w:val="1"/>
+      <w:numFmt w:val="bullet"/>
+      <w:lvlText w:val=""/>
+      <w:lvlJc w:val="left"/>
+      <w:pPr>
+        <w:ind w:left="1080" w:hanging="360"/>
+      </w:pPr>
+      <w:rPr>
+        <w:rFonts w:ascii="Symbol" w:hAnsi="Symbol" w:hint="default"/>
+      </w:rPr>
+    </w:lvl>
+    <w:lvl w:ilvl="1" w:tplc="240A0003" w:tentative="1">
+      <w:start w:val="1"/>
+      <w:numFmt w:val="bullet"/>
+      <w:lvlText w:val="o"/>
+      <w:lvlJc w:val="left"/>
+      <w:pPr>
+        <w:ind w:left="1800" w:hanging="360"/>
+      </w:pPr>
+      <w:rPr>
+        <w:rFonts w:ascii="Courier New" w:hAnsi="Courier New" w:cs="Courier New" w:hint="default"/>
+      </w:rPr>
+    </w:lvl>
+    <w:lvl w:ilvl="2" w:tplc="240A0005" w:tentative="1">
+      <w:start w:val="1"/>
+      <w:numFmt w:val="bullet"/>
+      <w:lvlText w:val=""/>
+      <w:lvlJc w:val="left"/>
+      <w:pPr>
+        <w:ind w:left="2520" w:hanging="360"/>
+      </w:pPr>
+      <w:rPr>
+        <w:rFonts w:ascii="Wingdings" w:hAnsi="Wingdings" w:hint="default"/>
+      </w:rPr>
+    </w:lvl>
+    <w:lvl w:ilvl="3" w:tplc="240A0001" w:tentative="1">
+      <w:start w:val="1"/>
+      <w:numFmt w:val="bullet"/>
+      <w:lvlText w:val=""/>
+      <w:lvlJc w:val="left"/>
+      <w:pPr>
+        <w:ind w:left="3240" w:hanging="360"/>
+      </w:pPr>
+      <w:rPr>
+        <w:rFonts w:ascii="Symbol" w:hAnsi="Symbol" w:hint="default"/>
+      </w:rPr>
+    </w:lvl>
+    <w:lvl w:ilvl="4" w:tplc="240A0003" w:tentative="1">
+      <w:start w:val="1"/>
+      <w:numFmt w:val="bullet"/>
+      <w:lvlText w:val="o"/>
+      <w:lvlJc w:val="left"/>
+      <w:pPr>
+        <w:ind w:left="3960" w:hanging="360"/>
+      </w:pPr>
+      <w:rPr>
+        <w:rFonts w:ascii="Courier New" w:hAnsi="Courier New" w:cs="Courier New" w:hint="default"/>
+      </w:rPr>
+    </w:lvl>
+    <w:lvl w:ilvl="5" w:tplc="240A0005" w:tentative="1">
+      <w:start w:val="1"/>
+      <w:numFmt w:val="bullet"/>
+      <w:lvlText w:val=""/>
+      <w:lvlJc w:val="left"/>
+      <w:pPr>
+        <w:ind w:left="4680" w:hanging="360"/>
+      </w:pPr>
+      <w:rPr>
+        <w:rFonts w:ascii="Wingdings" w:hAnsi="Wingdings" w:hint="default"/>
+      </w:rPr>
+    </w:lvl>
+    <w:lvl w:ilvl="6" w:tplc="240A0001" w:tentative="1">
+      <w:start w:val="1"/>
+      <w:numFmt w:val="bullet"/>
+      <w:lvlText w:val=""/>
+      <w:lvlJc w:val="left"/>
+      <w:pPr>
+        <w:ind w:left="5400" w:hanging="360"/>
+      </w:pPr>
+      <w:rPr>
+        <w:rFonts w:ascii="Symbol" w:hAnsi="Symbol" w:hint="default"/>
+      </w:rPr>
+    </w:lvl>
+    <w:lvl w:ilvl="7" w:tplc="240A0003" w:tentative="1">
+      <w:start w:val="1"/>
+      <w:numFmt w:val="bullet"/>
+      <w:lvlText w:val="o"/>
+      <w:lvlJc w:val="left"/>
+      <w:pPr>
+        <w:ind w:left="6120" w:hanging="360"/>
+      </w:pPr>
+      <w:rPr>
+        <w:rFonts w:ascii="Courier New" w:hAnsi="Courier New" w:cs="Courier New" w:hint="default"/>
+      </w:rPr>
+    </w:lvl>
+    <w:lvl w:ilvl="8" w:tplc="240A0005" w:tentative="1">
+      <w:start w:val="1"/>
+      <w:numFmt w:val="bullet"/>
+      <w:lvlText w:val=""/>
+      <w:lvlJc w:val="left"/>
+      <w:pPr>
+        <w:ind w:left="6840" w:hanging="360"/>
+      </w:pPr>
+      <w:rPr>
+        <w:rFonts w:ascii="Wingdings" w:hAnsi="Wingdings" w:hint="default"/>
+      </w:rPr>
+    </w:lvl>
+  </w:abstractNum>
+  <w:abstractNum w:abstractNumId="4">
     <w:nsid w:val="33632701"/>
     <w:multiLevelType w:val="multilevel"/>
     <w:tmpl w:val="080A001F"/>
@@ -3974,7 +4324,7 @@
       </w:pPr>
     </w:lvl>
   </w:abstractNum>
-  <w:abstractNum w:abstractNumId="4">
+  <w:abstractNum w:abstractNumId="5">
     <w:nsid w:val="3E796BE9"/>
     <w:multiLevelType w:val="hybridMultilevel"/>
     <w:tmpl w:val="5222664C"/>
@@ -4087,7 +4437,7 @@
       </w:rPr>
     </w:lvl>
   </w:abstractNum>
-  <w:abstractNum w:abstractNumId="5">
+  <w:abstractNum w:abstractNumId="6">
     <w:nsid w:val="71EB136A"/>
     <w:multiLevelType w:val="hybridMultilevel"/>
     <w:tmpl w:val="B4221EE4"/>
@@ -4176,7 +4526,7 @@
       </w:pPr>
     </w:lvl>
   </w:abstractNum>
-  <w:abstractNum w:abstractNumId="6">
+  <w:abstractNum w:abstractNumId="7">
     <w:nsid w:val="74B50706"/>
     <w:multiLevelType w:val="hybridMultilevel"/>
     <w:tmpl w:val="5D5852CE"/>
@@ -4289,7 +4639,7 @@
       </w:rPr>
     </w:lvl>
   </w:abstractNum>
-  <w:abstractNum w:abstractNumId="7">
+  <w:abstractNum w:abstractNumId="8">
     <w:nsid w:val="77001DE2"/>
     <w:multiLevelType w:val="multilevel"/>
     <w:tmpl w:val="080A001F"/>
@@ -4379,25 +4729,28 @@
     <w:abstractNumId w:val="2"/>
   </w:num>
   <w:num w:numId="2">
-    <w:abstractNumId w:val="3"/>
+    <w:abstractNumId w:val="4"/>
   </w:num>
   <w:num w:numId="3">
-    <w:abstractNumId w:val="5"/>
+    <w:abstractNumId w:val="6"/>
   </w:num>
   <w:num w:numId="4">
     <w:abstractNumId w:val="0"/>
   </w:num>
   <w:num w:numId="5">
-    <w:abstractNumId w:val="7"/>
+    <w:abstractNumId w:val="8"/>
   </w:num>
   <w:num w:numId="6">
-    <w:abstractNumId w:val="6"/>
+    <w:abstractNumId w:val="7"/>
   </w:num>
   <w:num w:numId="7">
     <w:abstractNumId w:val="1"/>
   </w:num>
   <w:num w:numId="8">
-    <w:abstractNumId w:val="4"/>
+    <w:abstractNumId w:val="5"/>
+  </w:num>
+  <w:num w:numId="9">
+    <w:abstractNumId w:val="3"/>
   </w:num>
 </w:numbering>
 </file>
@@ -4563,13 +4916,13 @@
     <w:qFormat/>
     <w:rsid w:val="003B1257"/>
   </w:style>
-  <w:style w:type="character" w:default="1" w:styleId="DefaultParagraphFont">
+  <w:style w:type="character" w:default="1" w:styleId="Fuentedeprrafopredeter">
     <w:name w:val="Default Paragraph Font"/>
     <w:uiPriority w:val="1"/>
     <w:semiHidden/>
     <w:unhideWhenUsed/>
   </w:style>
-  <w:style w:type="table" w:default="1" w:styleId="TableNormal">
+  <w:style w:type="table" w:default="1" w:styleId="Tablanormal">
     <w:name w:val="Normal Table"/>
     <w:uiPriority w:val="99"/>
     <w:semiHidden/>
@@ -4584,13 +4937,13 @@
       </w:tblCellMar>
     </w:tblPr>
   </w:style>
-  <w:style w:type="numbering" w:default="1" w:styleId="NoList">
+  <w:style w:type="numbering" w:default="1" w:styleId="Sinlista">
     <w:name w:val="No List"/>
     <w:uiPriority w:val="99"/>
     <w:semiHidden/>
     <w:unhideWhenUsed/>
   </w:style>
-  <w:style w:type="paragraph" w:styleId="ListParagraph">
+  <w:style w:type="paragraph" w:styleId="Prrafodelista">
     <w:name w:val="List Paragraph"/>
     <w:basedOn w:val="Normal"/>
     <w:uiPriority w:val="34"/>
@@ -4601,9 +4954,9 @@
       <w:contextualSpacing/>
     </w:pPr>
   </w:style>
-  <w:style w:type="table" w:styleId="TableGrid">
+  <w:style w:type="table" w:styleId="Tablaconcuadrcula">
     <w:name w:val="Table Grid"/>
-    <w:basedOn w:val="TableNormal"/>
+    <w:basedOn w:val="Tablanormal"/>
     <w:uiPriority w:val="59"/>
     <w:rsid w:val="00D57F06"/>
     <w:pPr>
@@ -4626,6 +4979,55 @@
         <w:right w:w="108" w:type="dxa"/>
       </w:tblCellMar>
     </w:tblPr>
+  </w:style>
+  <w:style w:type="paragraph" w:styleId="Textodeglobo">
+    <w:name w:val="Balloon Text"/>
+    <w:basedOn w:val="Normal"/>
+    <w:link w:val="TextodegloboCar"/>
+    <w:uiPriority w:val="99"/>
+    <w:semiHidden/>
+    <w:unhideWhenUsed/>
+    <w:rsid w:val="00294301"/>
+    <w:pPr>
+      <w:spacing w:after="0" w:line="240" w:lineRule="auto"/>
+    </w:pPr>
+    <w:rPr>
+      <w:rFonts w:ascii="Tahoma" w:hAnsi="Tahoma" w:cs="Tahoma"/>
+      <w:sz w:val="16"/>
+      <w:szCs w:val="16"/>
+    </w:rPr>
+  </w:style>
+  <w:style w:type="character" w:customStyle="1" w:styleId="TextodegloboCar">
+    <w:name w:val="Texto de globo Car"/>
+    <w:basedOn w:val="Fuentedeprrafopredeter"/>
+    <w:link w:val="Textodeglobo"/>
+    <w:uiPriority w:val="99"/>
+    <w:semiHidden/>
+    <w:rsid w:val="00294301"/>
+    <w:rPr>
+      <w:rFonts w:ascii="Tahoma" w:hAnsi="Tahoma" w:cs="Tahoma"/>
+      <w:sz w:val="16"/>
+      <w:szCs w:val="16"/>
+    </w:rPr>
+  </w:style>
+  <w:style w:type="paragraph" w:styleId="Epgrafe">
+    <w:name w:val="caption"/>
+    <w:basedOn w:val="Normal"/>
+    <w:next w:val="Normal"/>
+    <w:uiPriority w:val="35"/>
+    <w:unhideWhenUsed/>
+    <w:qFormat/>
+    <w:rsid w:val="00294301"/>
+    <w:pPr>
+      <w:spacing w:line="240" w:lineRule="auto"/>
+    </w:pPr>
+    <w:rPr>
+      <w:b/>
+      <w:bCs/>
+      <w:color w:val="4F81BD" w:themeColor="accent1"/>
+      <w:sz w:val="18"/>
+      <w:szCs w:val="18"/>
+    </w:rPr>
   </w:style>
 </w:styles>
 </file>
@@ -4790,13 +5192,13 @@
     <w:name w:val="Normal"/>
     <w:qFormat/>
   </w:style>
-  <w:style w:type="character" w:default="1" w:styleId="DefaultParagraphFont">
+  <w:style w:type="character" w:default="1" w:styleId="Fuentedeprrafopredeter">
     <w:name w:val="Default Paragraph Font"/>
     <w:uiPriority w:val="1"/>
     <w:semiHidden/>
     <w:unhideWhenUsed/>
   </w:style>
-  <w:style w:type="table" w:default="1" w:styleId="TableNormal">
+  <w:style w:type="table" w:default="1" w:styleId="Tablanormal">
     <w:name w:val="Normal Table"/>
     <w:uiPriority w:val="99"/>
     <w:semiHidden/>
@@ -4811,7 +5213,7 @@
       </w:tblCellMar>
     </w:tblPr>
   </w:style>
-  <w:style w:type="numbering" w:default="1" w:styleId="NoList">
+  <w:style w:type="numbering" w:default="1" w:styleId="Sinlista">
     <w:name w:val="No List"/>
     <w:uiPriority w:val="99"/>
     <w:semiHidden/>
@@ -5103,4 +5505,16 @@
   <a:objectDefaults/>
   <a:extraClrSchemeLst/>
 </a:theme>
+</file>
+
+<file path=customXml/item1.xml><?xml version="1.0" encoding="utf-8"?>
+<b:Sources xmlns:b="http://schemas.openxmlformats.org/officeDocument/2006/bibliography" xmlns="http://schemas.openxmlformats.org/officeDocument/2006/bibliography" SelectedStyle="\APA.XSL" StyleName="APA"/>
+</file>
+
+<file path=customXml/itemProps1.xml><?xml version="1.0" encoding="utf-8"?>
+<ds:datastoreItem xmlns:ds="http://schemas.openxmlformats.org/officeDocument/2006/customXml" ds:itemID="{96C32D8A-C3B5-40DF-A266-4435036EF879}">
+  <ds:schemaRefs>
+    <ds:schemaRef ds:uri="http://schemas.openxmlformats.org/officeDocument/2006/bibliography"/>
+  </ds:schemaRefs>
+</ds:datastoreItem>
 </file>
</xml_diff>

<commit_message>
Se suben modificaciones al SRS
</commit_message>
<xml_diff>
--- a/Conceptos Avanzados Ingenieria Software/TSP/Ciclo I/SRS/SRS.docx
+++ b/Conceptos Avanzados Ingenieria Software/TSP/Ciclo I/SRS/SRS.docx
@@ -3151,6 +3151,28 @@
     <w:p>
       <w:pPr>
         <w:pStyle w:val="ListParagraph"/>
+        <w:ind w:left="360"/>
+        <w:jc w:val="both"/>
+        <w:rPr>
+          <w:lang w:val="en-US"/>
+        </w:rPr>
+      </w:pPr>
+      <w:bookmarkStart w:id="0" w:name="_GoBack"/>
+      <w:bookmarkEnd w:id="0"/>
+    </w:p>
+    <w:p>
+      <w:pPr>
+        <w:pStyle w:val="ListParagraph"/>
+        <w:ind w:left="360"/>
+        <w:jc w:val="both"/>
+        <w:rPr>
+          <w:lang w:val="en-US"/>
+        </w:rPr>
+      </w:pPr>
+    </w:p>
+    <w:p>
+      <w:pPr>
+        <w:pStyle w:val="ListParagraph"/>
         <w:numPr>
           <w:ilvl w:val="0"/>
           <w:numId w:val="5"/>
@@ -3280,16 +3302,137 @@
         <w:rPr>
           <w:lang w:val="en-US"/>
         </w:rPr>
-        <w:t>Standards compliance</w:t>
-      </w:r>
-    </w:p>
-    <w:p>
-      <w:pPr>
-        <w:pStyle w:val="ListParagraph"/>
-        <w:ind w:left="708"/>
-        <w:jc w:val="both"/>
-        <w:rPr>
-          <w:lang w:val="es-CO"/>
+        <w:t>Development constraints</w:t>
+      </w:r>
+    </w:p>
+    <w:p>
+      <w:pPr>
+        <w:pStyle w:val="ListParagraph"/>
+        <w:numPr>
+          <w:ilvl w:val="2"/>
+          <w:numId w:val="5"/>
+        </w:numPr>
+        <w:jc w:val="both"/>
+        <w:rPr>
+          <w:lang w:val="es-CO"/>
+        </w:rPr>
+      </w:pPr>
+      <w:r>
+        <w:rPr>
+          <w:lang w:val="es-CO"/>
+        </w:rPr>
+        <w:t xml:space="preserve"> El progra</w:t>
+      </w:r>
+      <w:r>
+        <w:rPr>
+          <w:lang w:val="es-CO"/>
+        </w:rPr>
+        <w:t>ma debe construirse utilizando J</w:t>
+      </w:r>
+      <w:r>
+        <w:rPr>
+          <w:lang w:val="es-CO"/>
+        </w:rPr>
+        <w:t>ava</w:t>
+      </w:r>
+    </w:p>
+    <w:p>
+      <w:pPr>
+        <w:pStyle w:val="ListParagraph"/>
+        <w:numPr>
+          <w:ilvl w:val="2"/>
+          <w:numId w:val="5"/>
+        </w:numPr>
+        <w:jc w:val="both"/>
+        <w:rPr>
+          <w:lang w:val="es-CO"/>
+        </w:rPr>
+      </w:pPr>
+      <w:r>
+        <w:rPr>
+          <w:lang w:val="es-CO"/>
+        </w:rPr>
+        <w:t xml:space="preserve"> El sistema debe comprar programas hechos en Java</w:t>
+      </w:r>
+    </w:p>
+    <w:p>
+      <w:pPr>
+        <w:pStyle w:val="ListParagraph"/>
+        <w:numPr>
+          <w:ilvl w:val="2"/>
+          <w:numId w:val="5"/>
+        </w:numPr>
+        <w:jc w:val="both"/>
+        <w:rPr>
+          <w:lang w:val="es-CO"/>
+        </w:rPr>
+      </w:pPr>
+      <w:r>
+        <w:rPr>
+          <w:lang w:val="es-CO"/>
+        </w:rPr>
+        <w:t xml:space="preserve"> El sistema debe ser ind</w:t>
+      </w:r>
+      <w:r>
+        <w:rPr>
+          <w:lang w:val="es-CO"/>
+        </w:rPr>
+        <w:t>ependiente del sistema operativo</w:t>
+      </w:r>
+    </w:p>
+    <w:p>
+      <w:pPr>
+        <w:pStyle w:val="ListParagraph"/>
+        <w:numPr>
+          <w:ilvl w:val="2"/>
+          <w:numId w:val="5"/>
+        </w:numPr>
+        <w:jc w:val="both"/>
+        <w:rPr>
+          <w:lang w:val="es-CO"/>
+        </w:rPr>
+      </w:pPr>
+      <w:r>
+        <w:rPr>
+          <w:lang w:val="es-CO"/>
+        </w:rPr>
+        <w:t xml:space="preserve"> El sistema debe almacenar etiquetas de líneas siguiendo el formato del lenguaje que se este comparando</w:t>
+      </w:r>
+    </w:p>
+    <w:p>
+      <w:pPr>
+        <w:pStyle w:val="ListParagraph"/>
+        <w:rPr>
+          <w:lang w:val="es-CO"/>
+        </w:rPr>
+      </w:pPr>
+    </w:p>
+    <w:p>
+      <w:pPr>
+        <w:pStyle w:val="ListParagraph"/>
+        <w:numPr>
+          <w:ilvl w:val="0"/>
+          <w:numId w:val="5"/>
+        </w:numPr>
+        <w:jc w:val="both"/>
+        <w:rPr>
+          <w:lang w:val="en-US"/>
+        </w:rPr>
+      </w:pPr>
+      <w:r>
+        <w:rPr>
+          <w:lang w:val="en-US"/>
+        </w:rPr>
+        <w:t>Special system requirements</w:t>
+      </w:r>
+    </w:p>
+    <w:p>
+      <w:pPr>
+        <w:pStyle w:val="ListParagraph"/>
+        <w:ind w:left="792"/>
+        <w:jc w:val="both"/>
+        <w:rPr>
+          <w:lang w:val="en-US"/>
         </w:rPr>
       </w:pPr>
     </w:p>
@@ -3309,7 +3452,7 @@
         <w:rPr>
           <w:lang w:val="en-US"/>
         </w:rPr>
-        <w:t>Development constraints</w:t>
+        <w:t>Documentation</w:t>
       </w:r>
     </w:p>
     <w:p>
@@ -3328,19 +3471,42 @@
         <w:rPr>
           <w:lang w:val="es-CO"/>
         </w:rPr>
-        <w:t xml:space="preserve"> El progra</w:t>
-      </w:r>
-      <w:r>
-        <w:rPr>
-          <w:lang w:val="es-CO"/>
-        </w:rPr>
-        <w:t>ma debe construirse utilizando J</w:t>
-      </w:r>
-      <w:r>
-        <w:rPr>
-          <w:lang w:val="es-CO"/>
-        </w:rPr>
-        <w:t>ava</w:t>
+        <w:t xml:space="preserve"> </w:t>
+      </w:r>
+      <w:r>
+        <w:rPr>
+          <w:lang w:val="es-CO"/>
+        </w:rPr>
+        <w:t>Se deberá incluir documentación para la instalación y operación</w:t>
+      </w:r>
+    </w:p>
+    <w:p>
+      <w:pPr>
+        <w:pStyle w:val="ListParagraph"/>
+        <w:ind w:left="792"/>
+        <w:jc w:val="both"/>
+        <w:rPr>
+          <w:lang w:val="es-CO"/>
+        </w:rPr>
+      </w:pPr>
+    </w:p>
+    <w:p>
+      <w:pPr>
+        <w:pStyle w:val="ListParagraph"/>
+        <w:numPr>
+          <w:ilvl w:val="1"/>
+          <w:numId w:val="5"/>
+        </w:numPr>
+        <w:jc w:val="both"/>
+        <w:rPr>
+          <w:lang w:val="en-US"/>
+        </w:rPr>
+      </w:pPr>
+      <w:r>
+        <w:rPr>
+          <w:lang w:val="en-US"/>
+        </w:rPr>
+        <w:t>Compatibility</w:t>
       </w:r>
     </w:p>
     <w:p>
@@ -3359,31 +3525,32 @@
         <w:rPr>
           <w:lang w:val="es-CO"/>
         </w:rPr>
-        <w:t xml:space="preserve"> El sistema debe comprar programas hechos en Java</w:t>
-      </w:r>
-    </w:p>
-    <w:p>
-      <w:pPr>
-        <w:pStyle w:val="ListParagraph"/>
-        <w:numPr>
-          <w:ilvl w:val="2"/>
-          <w:numId w:val="5"/>
-        </w:numPr>
-        <w:jc w:val="both"/>
-        <w:rPr>
-          <w:lang w:val="es-CO"/>
-        </w:rPr>
-      </w:pPr>
-      <w:r>
-        <w:rPr>
-          <w:lang w:val="es-CO"/>
-        </w:rPr>
-        <w:t xml:space="preserve"> El sistema debe ser independiente del sistema operativo</w:t>
-      </w:r>
-    </w:p>
-    <w:p>
-      <w:pPr>
-        <w:pStyle w:val="ListParagraph"/>
+        <w:t xml:space="preserve"> El sistema deberá ser diseñado pensando en soportar diversos lenguajes de programaci</w:t>
+      </w:r>
+      <w:r>
+        <w:rPr>
+          <w:lang w:val="es-CO"/>
+        </w:rPr>
+        <w:t xml:space="preserve">ón, aunque actualmente solo </w:t>
+      </w:r>
+      <w:r>
+        <w:rPr>
+          <w:lang w:val="es-CO"/>
+        </w:rPr>
+        <w:t>está pensado para</w:t>
+      </w:r>
+      <w:r>
+        <w:rPr>
+          <w:lang w:val="es-CO"/>
+        </w:rPr>
+        <w:t xml:space="preserve"> Java</w:t>
+      </w:r>
+    </w:p>
+    <w:p>
+      <w:pPr>
+        <w:pStyle w:val="ListParagraph"/>
+        <w:ind w:left="360"/>
+        <w:jc w:val="both"/>
         <w:rPr>
           <w:lang w:val="es-CO"/>
         </w:rPr>
@@ -3405,149 +3572,6 @@
         <w:rPr>
           <w:lang w:val="en-US"/>
         </w:rPr>
-        <w:t>Special system requirements</w:t>
-      </w:r>
-    </w:p>
-    <w:p>
-      <w:pPr>
-        <w:pStyle w:val="ListParagraph"/>
-        <w:ind w:left="792"/>
-        <w:jc w:val="both"/>
-        <w:rPr>
-          <w:lang w:val="en-US"/>
-        </w:rPr>
-      </w:pPr>
-    </w:p>
-    <w:p>
-      <w:pPr>
-        <w:pStyle w:val="ListParagraph"/>
-        <w:numPr>
-          <w:ilvl w:val="1"/>
-          <w:numId w:val="5"/>
-        </w:numPr>
-        <w:jc w:val="both"/>
-        <w:rPr>
-          <w:lang w:val="en-US"/>
-        </w:rPr>
-      </w:pPr>
-      <w:r>
-        <w:rPr>
-          <w:lang w:val="en-US"/>
-        </w:rPr>
-        <w:t>Documentation</w:t>
-      </w:r>
-    </w:p>
-    <w:p>
-      <w:pPr>
-        <w:pStyle w:val="ListParagraph"/>
-        <w:numPr>
-          <w:ilvl w:val="2"/>
-          <w:numId w:val="5"/>
-        </w:numPr>
-        <w:jc w:val="both"/>
-        <w:rPr>
-          <w:lang w:val="es-CO"/>
-        </w:rPr>
-      </w:pPr>
-      <w:r>
-        <w:rPr>
-          <w:lang w:val="es-CO"/>
-        </w:rPr>
-        <w:t>Se deberá incluir documentación para la instalación y operación</w:t>
-      </w:r>
-    </w:p>
-    <w:p>
-      <w:pPr>
-        <w:pStyle w:val="ListParagraph"/>
-        <w:ind w:left="792"/>
-        <w:jc w:val="both"/>
-        <w:rPr>
-          <w:lang w:val="es-CO"/>
-        </w:rPr>
-      </w:pPr>
-    </w:p>
-    <w:p>
-      <w:pPr>
-        <w:pStyle w:val="ListParagraph"/>
-        <w:numPr>
-          <w:ilvl w:val="1"/>
-          <w:numId w:val="5"/>
-        </w:numPr>
-        <w:jc w:val="both"/>
-        <w:rPr>
-          <w:lang w:val="en-US"/>
-        </w:rPr>
-      </w:pPr>
-      <w:r>
-        <w:rPr>
-          <w:lang w:val="en-US"/>
-        </w:rPr>
-        <w:t>Compatibility</w:t>
-      </w:r>
-    </w:p>
-    <w:p>
-      <w:pPr>
-        <w:pStyle w:val="ListParagraph"/>
-        <w:numPr>
-          <w:ilvl w:val="2"/>
-          <w:numId w:val="5"/>
-        </w:numPr>
-        <w:jc w:val="both"/>
-        <w:rPr>
-          <w:lang w:val="es-CO"/>
-        </w:rPr>
-      </w:pPr>
-      <w:r>
-        <w:rPr>
-          <w:lang w:val="es-CO"/>
-        </w:rPr>
-        <w:t xml:space="preserve"> El sistema deberá ser diseñado pensando en soportar diversos lenguajes de programaci</w:t>
-      </w:r>
-      <w:r>
-        <w:rPr>
-          <w:lang w:val="es-CO"/>
-        </w:rPr>
-        <w:t xml:space="preserve">ón, aunque actualmente solo </w:t>
-      </w:r>
-      <w:r>
-        <w:rPr>
-          <w:lang w:val="es-CO"/>
-        </w:rPr>
-        <w:t>está pensado para</w:t>
-      </w:r>
-      <w:r>
-        <w:rPr>
-          <w:lang w:val="es-CO"/>
-        </w:rPr>
-        <w:t xml:space="preserve"> Java</w:t>
-      </w:r>
-    </w:p>
-    <w:p>
-      <w:pPr>
-        <w:pStyle w:val="ListParagraph"/>
-        <w:ind w:left="360"/>
-        <w:jc w:val="both"/>
-        <w:rPr>
-          <w:lang w:val="es-CO"/>
-        </w:rPr>
-      </w:pPr>
-    </w:p>
-    <w:p>
-      <w:pPr>
-        <w:pStyle w:val="ListParagraph"/>
-        <w:numPr>
-          <w:ilvl w:val="0"/>
-          <w:numId w:val="5"/>
-        </w:numPr>
-        <w:jc w:val="both"/>
-        <w:rPr>
-          <w:lang w:val="en-US"/>
-        </w:rPr>
-      </w:pPr>
-      <w:r>
-        <w:rPr>
-          <w:lang w:val="en-US"/>
-        </w:rPr>
         <w:t>References and sources of information</w:t>
       </w:r>
     </w:p>
@@ -3587,8 +3611,6 @@
         </w:rPr>
         <w:t xml:space="preserve"> A, Introduction to Team Software Process, Watts S. Humphrey</w:t>
       </w:r>
-      <w:bookmarkStart w:id="0" w:name="_GoBack"/>
-      <w:bookmarkEnd w:id="0"/>
     </w:p>
     <w:p>
       <w:pPr>

</xml_diff>